<commit_message>
added new hiring partners to day 2
</commit_message>
<xml_diff>
--- a/Career Kickoff Day 2 notes.docx
+++ b/Career Kickoff Day 2 notes.docx
@@ -93,7 +93,6 @@
           <w:u w:val="single"/>
         </w:rPr>
       </w:pPr>
-      <w:proofErr w:type="spellStart"/>
       <w:r>
         <w:rPr>
           <w:b/>
@@ -103,7 +102,6 @@
         </w:rPr>
         <w:t>Acorio</w:t>
       </w:r>
-      <w:proofErr w:type="spellEnd"/>
       <w:r>
         <w:rPr>
           <w:b/>
@@ -127,27 +125,14 @@
       <w:r>
         <w:t>-</w:t>
       </w:r>
-      <w:proofErr w:type="spellStart"/>
-      <w:r>
-        <w:t>ServiceNow</w:t>
-      </w:r>
-      <w:proofErr w:type="spellEnd"/>
-      <w:r>
-        <w:t xml:space="preserve"> consulting firm</w:t>
+      <w:r>
+        <w:t>ServiceNow consulting firm</w:t>
       </w:r>
     </w:p>
     <w:p>
       <w:r>
         <w:tab/>
-        <w:t>-</w:t>
-      </w:r>
-      <w:proofErr w:type="spellStart"/>
-      <w:r>
-        <w:t>ServiceNow</w:t>
-      </w:r>
-      <w:proofErr w:type="spellEnd"/>
-      <w:r>
-        <w:t xml:space="preserve"> = everything as a service cloud computing, platform as a service</w:t>
+        <w:t>-ServiceNow = everything as a service cloud computing, platform as a service</w:t>
       </w:r>
     </w:p>
     <w:p/>
@@ -167,13 +152,8 @@
       <w:r>
         <w:t xml:space="preserve"> - </w:t>
       </w:r>
-      <w:proofErr w:type="spellStart"/>
-      <w:r>
-        <w:t>jr</w:t>
-      </w:r>
-      <w:proofErr w:type="spellEnd"/>
-      <w:r>
-        <w:t xml:space="preserve"> dev</w:t>
+      <w:r>
+        <w:t>jr dev</w:t>
       </w:r>
     </w:p>
     <w:p/>
@@ -229,14 +209,12 @@
           <w:color w:val="FF0000"/>
         </w:rPr>
       </w:pPr>
-      <w:proofErr w:type="spellStart"/>
       <w:r>
         <w:rPr>
           <w:b/>
         </w:rPr>
         <w:t>Misc</w:t>
       </w:r>
-      <w:proofErr w:type="spellEnd"/>
       <w:r>
         <w:rPr>
           <w:b/>
@@ -299,7 +277,6 @@
           <w:u w:val="single"/>
         </w:rPr>
       </w:pPr>
-      <w:proofErr w:type="spellStart"/>
       <w:r>
         <w:rPr>
           <w:b/>
@@ -318,22 +295,159 @@
           <w:highlight w:val="lightGray"/>
           <w:u w:val="single"/>
         </w:rPr>
-        <w:t>tBlue</w:t>
-      </w:r>
-      <w:proofErr w:type="spellEnd"/>
-      <w:r>
-        <w:rPr>
-          <w:b/>
+        <w:t>tBlue Technical Services</w:t>
+      </w:r>
+      <w:r>
+        <w:rPr>
+          <w:b/>
+          <w:sz w:val="32"/>
+          <w:szCs w:val="32"/>
+          <w:u w:val="single"/>
+        </w:rPr>
+        <w:t xml:space="preserve">, </w:t>
+      </w:r>
+      <w:r>
+        <w:rPr>
+          <w:b/>
+          <w:color w:val="FF0000"/>
+          <w:sz w:val="32"/>
+          <w:szCs w:val="32"/>
+          <w:u w:val="single"/>
+        </w:rPr>
+        <w:t>10</w:t>
+      </w:r>
+    </w:p>
+    <w:p>
+      <w:r>
+        <w:t>-</w:t>
+      </w:r>
+      <w:r>
+        <w:t>online fundraising, makes it easy for donors to connect with candidates and causes they support. empowers grassroots movements</w:t>
+      </w:r>
+    </w:p>
+    <w:p/>
+    <w:p>
+      <w:r>
+        <w:rPr>
+          <w:b/>
+        </w:rPr>
+        <w:t>Jobs</w:t>
+      </w:r>
+      <w:r>
+        <w:rPr>
+          <w:b/>
+        </w:rPr>
+        <w:t>:</w:t>
+      </w:r>
+      <w:r>
+        <w:t xml:space="preserve"> - </w:t>
+      </w:r>
+      <w:r>
+        <w:t>jr dev</w:t>
+      </w:r>
+      <w:r>
+        <w:t>, likely backend</w:t>
+      </w:r>
+    </w:p>
+    <w:p/>
+    <w:p>
+      <w:r>
+        <w:rPr>
+          <w:b/>
+        </w:rPr>
+        <w:t>Stack:</w:t>
+      </w:r>
+      <w:r>
+        <w:t xml:space="preserve"> </w:t>
+      </w:r>
+      <w:r>
+        <w:t>Rails 4, Node.js, Postgres, AWS, bootstrap, jQuery, D3, Sass</w:t>
+      </w:r>
+    </w:p>
+    <w:p>
+      <w:pPr>
+        <w:ind w:firstLine="720"/>
+      </w:pPr>
+      <w:r>
+        <w:t>Redis – database that runs in memory so it is very fast</w:t>
+      </w:r>
+    </w:p>
+    <w:p>
+      <w:pPr>
+        <w:ind w:firstLine="720"/>
+      </w:pPr>
+    </w:p>
+    <w:p>
+      <w:r>
+        <w:rPr>
+          <w:b/>
+        </w:rPr>
+        <w:t>Location:</w:t>
+      </w:r>
+      <w:r>
+        <w:rPr>
+          <w:b/>
+        </w:rPr>
+        <w:t xml:space="preserve"> </w:t>
+      </w:r>
+      <w:r>
+        <w:t>Boston</w:t>
+      </w:r>
+    </w:p>
+    <w:p>
+      <w:pPr>
+        <w:ind w:firstLine="720"/>
+      </w:pPr>
+    </w:p>
+    <w:p>
+      <w:pPr>
+        <w:rPr>
+          <w:color w:val="000000" w:themeColor="text1"/>
+        </w:rPr>
+      </w:pPr>
+      <w:r>
+        <w:rPr>
+          <w:b/>
+        </w:rPr>
+        <w:t>Misc</w:t>
+      </w:r>
+      <w:r>
+        <w:rPr>
+          <w:b/>
+        </w:rPr>
+        <w:t>:</w:t>
+      </w:r>
+      <w:r>
+        <w:t xml:space="preserve"> I think I attended SI pt class with a member of their team</w:t>
+      </w:r>
+    </w:p>
+    <w:p/>
+    <w:p/>
+    <w:p>
+      <w:pPr>
+        <w:rPr>
+          <w:b/>
+          <w:color w:val="000000" w:themeColor="text1"/>
+          <w:sz w:val="32"/>
+          <w:szCs w:val="32"/>
+          <w:u w:val="single"/>
+        </w:rPr>
+      </w:pPr>
+      <w:r>
+        <w:rPr>
+          <w:b/>
+          <w:color w:val="000000" w:themeColor="text1"/>
           <w:sz w:val="32"/>
           <w:szCs w:val="32"/>
           <w:highlight w:val="lightGray"/>
           <w:u w:val="single"/>
         </w:rPr>
-        <w:t xml:space="preserve"> Technical Services</w:t>
-      </w:r>
-      <w:r>
-        <w:rPr>
-          <w:b/>
+        <w:t>Bevi</w:t>
+      </w:r>
+      <w:r>
+        <w:rPr>
+          <w:b/>
+          <w:color w:val="000000" w:themeColor="text1"/>
           <w:sz w:val="32"/>
           <w:szCs w:val="32"/>
           <w:u w:val="single"/>
@@ -348,7 +462,7 @@
           <w:szCs w:val="32"/>
           <w:u w:val="single"/>
         </w:rPr>
-        <w:t>10</w:t>
+        <w:t>40</w:t>
       </w:r>
     </w:p>
     <w:p>
@@ -356,7 +470,7 @@
         <w:t>-</w:t>
       </w:r>
       <w:r>
-        <w:t>online fundraising, makes it easy for donors to connect with candidates and causes they support. empowers grassroots movements</w:t>
+        <w:t>smart water cooler for office that makes flavored, sparkling drinks</w:t>
       </w:r>
     </w:p>
     <w:p/>
@@ -376,16 +490,8 @@
       <w:r>
         <w:t xml:space="preserve"> - </w:t>
       </w:r>
-      <w:proofErr w:type="spellStart"/>
-      <w:r>
-        <w:t>jr</w:t>
-      </w:r>
-      <w:proofErr w:type="spellEnd"/>
-      <w:r>
-        <w:t xml:space="preserve"> dev</w:t>
-      </w:r>
-      <w:r>
-        <w:t>, likely backend</w:t>
+      <w:r>
+        <w:t>jr dev</w:t>
       </w:r>
     </w:p>
     <w:p/>
@@ -400,20 +506,29 @@
         <w:t xml:space="preserve"> </w:t>
       </w:r>
       <w:r>
-        <w:t>Rails 4, Node.js, Postgres, AWS, bootstrap, jQuery, D3, Sass</w:t>
+        <w:t>JS, Java, C, C++, Go, Android, React/Redux</w:t>
       </w:r>
     </w:p>
     <w:p>
       <w:pPr>
         <w:ind w:firstLine="720"/>
       </w:pPr>
-      <w:proofErr w:type="spellStart"/>
-      <w:r>
-        <w:t>Redis</w:t>
-      </w:r>
-      <w:proofErr w:type="spellEnd"/>
-      <w:r>
-        <w:t xml:space="preserve"> – database that runs in memory so it is very fast</w:t>
+    </w:p>
+    <w:p>
+      <w:r>
+        <w:rPr>
+          <w:b/>
+        </w:rPr>
+        <w:t>Location:</w:t>
+      </w:r>
+      <w:r>
+        <w:rPr>
+          <w:b/>
+        </w:rPr>
+        <w:t xml:space="preserve"> </w:t>
+      </w:r>
+      <w:r>
+        <w:t>Boston</w:t>
       </w:r>
     </w:p>
     <w:p>
@@ -422,205 +537,27 @@
       </w:pPr>
     </w:p>
     <w:p>
-      <w:r>
-        <w:rPr>
-          <w:b/>
-        </w:rPr>
-        <w:t>Location:</w:t>
-      </w:r>
-      <w:r>
-        <w:rPr>
-          <w:b/>
-        </w:rPr>
+      <w:pPr>
+        <w:rPr>
+          <w:color w:val="FF0000"/>
+        </w:rPr>
+      </w:pPr>
+      <w:r>
+        <w:rPr>
+          <w:b/>
+        </w:rPr>
+        <w:t>Misc</w:t>
+      </w:r>
+      <w:r>
+        <w:rPr>
+          <w:b/>
+        </w:rPr>
+        <w:t>:</w:t>
+      </w:r>
+      <w:r>
         <w:t xml:space="preserve"> </w:t>
       </w:r>
       <w:r>
-        <w:t>Boston</w:t>
-      </w:r>
-    </w:p>
-    <w:p>
-      <w:pPr>
-        <w:ind w:firstLine="720"/>
-      </w:pPr>
-    </w:p>
-    <w:p>
-      <w:pPr>
-        <w:rPr>
-          <w:color w:val="000000" w:themeColor="text1"/>
-        </w:rPr>
-      </w:pPr>
-      <w:proofErr w:type="spellStart"/>
-      <w:r>
-        <w:rPr>
-          <w:b/>
-        </w:rPr>
-        <w:t>Misc</w:t>
-      </w:r>
-      <w:proofErr w:type="spellEnd"/>
-      <w:r>
-        <w:rPr>
-          <w:b/>
-        </w:rPr>
-        <w:t>:</w:t>
-      </w:r>
-      <w:r>
-        <w:t xml:space="preserve"> I think I attended SI </w:t>
-      </w:r>
-      <w:proofErr w:type="spellStart"/>
-      <w:r>
-        <w:t>pt</w:t>
-      </w:r>
-      <w:proofErr w:type="spellEnd"/>
-      <w:r>
-        <w:t xml:space="preserve"> class with a member of their team</w:t>
-      </w:r>
-    </w:p>
-    <w:p/>
-    <w:p/>
-    <w:p>
-      <w:pPr>
-        <w:rPr>
-          <w:b/>
-          <w:color w:val="000000" w:themeColor="text1"/>
-          <w:sz w:val="32"/>
-          <w:szCs w:val="32"/>
-          <w:u w:val="single"/>
-        </w:rPr>
-      </w:pPr>
-      <w:proofErr w:type="spellStart"/>
-      <w:r>
-        <w:rPr>
-          <w:b/>
-          <w:color w:val="000000" w:themeColor="text1"/>
-          <w:sz w:val="32"/>
-          <w:szCs w:val="32"/>
-          <w:highlight w:val="lightGray"/>
-          <w:u w:val="single"/>
-        </w:rPr>
-        <w:t>Bevi</w:t>
-      </w:r>
-      <w:proofErr w:type="spellEnd"/>
-      <w:r>
-        <w:rPr>
-          <w:b/>
-          <w:color w:val="000000" w:themeColor="text1"/>
-          <w:sz w:val="32"/>
-          <w:szCs w:val="32"/>
-          <w:u w:val="single"/>
-        </w:rPr>
-        <w:t xml:space="preserve">, </w:t>
-      </w:r>
-      <w:r>
-        <w:rPr>
-          <w:b/>
-          <w:color w:val="FF0000"/>
-          <w:sz w:val="32"/>
-          <w:szCs w:val="32"/>
-          <w:u w:val="single"/>
-        </w:rPr>
-        <w:t>40</w:t>
-      </w:r>
-    </w:p>
-    <w:p>
-      <w:r>
-        <w:t>-</w:t>
-      </w:r>
-      <w:r>
-        <w:t>smart water cooler for office that makes flavored, sparkling drinks</w:t>
-      </w:r>
-    </w:p>
-    <w:p/>
-    <w:p>
-      <w:r>
-        <w:rPr>
-          <w:b/>
-        </w:rPr>
-        <w:t>Jobs</w:t>
-      </w:r>
-      <w:r>
-        <w:rPr>
-          <w:b/>
-        </w:rPr>
-        <w:t>:</w:t>
-      </w:r>
-      <w:r>
-        <w:t xml:space="preserve"> - </w:t>
-      </w:r>
-      <w:proofErr w:type="spellStart"/>
-      <w:r>
-        <w:t>jr</w:t>
-      </w:r>
-      <w:proofErr w:type="spellEnd"/>
-      <w:r>
-        <w:t xml:space="preserve"> dev</w:t>
-      </w:r>
-    </w:p>
-    <w:p/>
-    <w:p>
-      <w:r>
-        <w:rPr>
-          <w:b/>
-        </w:rPr>
-        <w:t>Stack:</w:t>
-      </w:r>
-      <w:r>
-        <w:t xml:space="preserve"> </w:t>
-      </w:r>
-      <w:r>
-        <w:t>JS, Java, C, C++, Go, Android, React/Redux</w:t>
-      </w:r>
-    </w:p>
-    <w:p>
-      <w:pPr>
-        <w:ind w:firstLine="720"/>
-      </w:pPr>
-    </w:p>
-    <w:p>
-      <w:r>
-        <w:rPr>
-          <w:b/>
-        </w:rPr>
-        <w:t>Location:</w:t>
-      </w:r>
-      <w:r>
-        <w:rPr>
-          <w:b/>
-        </w:rPr>
-        <w:t xml:space="preserve"> </w:t>
-      </w:r>
-      <w:r>
-        <w:t>Boston</w:t>
-      </w:r>
-    </w:p>
-    <w:p>
-      <w:pPr>
-        <w:ind w:firstLine="720"/>
-      </w:pPr>
-    </w:p>
-    <w:p>
-      <w:pPr>
-        <w:rPr>
-          <w:color w:val="FF0000"/>
-        </w:rPr>
-      </w:pPr>
-      <w:proofErr w:type="spellStart"/>
-      <w:r>
-        <w:rPr>
-          <w:b/>
-        </w:rPr>
-        <w:t>Misc</w:t>
-      </w:r>
-      <w:proofErr w:type="spellEnd"/>
-      <w:r>
-        <w:rPr>
-          <w:b/>
-        </w:rPr>
-        <w:t>:</w:t>
-      </w:r>
-      <w:r>
-        <w:t xml:space="preserve"> </w:t>
-      </w:r>
-      <w:r>
         <w:rPr>
           <w:color w:val="FF0000"/>
         </w:rPr>
@@ -658,7 +595,6 @@
           <w:u w:val="single"/>
         </w:rPr>
       </w:pPr>
-      <w:proofErr w:type="spellStart"/>
       <w:r>
         <w:rPr>
           <w:b/>
@@ -678,31 +614,177 @@
           <w:szCs w:val="32"/>
           <w:u w:val="single"/>
         </w:rPr>
-        <w:t>fton</w:t>
-      </w:r>
-      <w:proofErr w:type="spellEnd"/>
-      <w:r>
-        <w:rPr>
-          <w:b/>
-          <w:color w:val="000000" w:themeColor="text1"/>
-          <w:sz w:val="32"/>
-          <w:szCs w:val="32"/>
-          <w:u w:val="single"/>
-        </w:rPr>
+        <w:t>fton Inc</w:t>
+      </w:r>
+      <w:r>
+        <w:rPr>
+          <w:b/>
+          <w:color w:val="000000" w:themeColor="text1"/>
+          <w:sz w:val="32"/>
+          <w:szCs w:val="32"/>
+          <w:u w:val="single"/>
+        </w:rPr>
+        <w:t xml:space="preserve">, </w:t>
+      </w:r>
+      <w:r>
+        <w:rPr>
+          <w:b/>
+          <w:color w:val="000000" w:themeColor="text1"/>
+          <w:sz w:val="32"/>
+          <w:szCs w:val="32"/>
+          <w:u w:val="single"/>
+        </w:rPr>
+        <w:t>220</w:t>
+      </w:r>
+    </w:p>
+    <w:p>
+      <w:r>
+        <w:t>-</w:t>
+      </w:r>
+      <w:r>
+        <w:t>digital marketing: written, graphic, video content</w:t>
+      </w:r>
+    </w:p>
+    <w:p/>
+    <w:p>
+      <w:r>
+        <w:rPr>
+          <w:b/>
+        </w:rPr>
+        <w:t>Jobs</w:t>
+      </w:r>
+      <w:r>
+        <w:rPr>
+          <w:b/>
+        </w:rPr>
+        <w:t>:</w:t>
+      </w:r>
+      <w:r>
+        <w:t xml:space="preserve"> - </w:t>
+      </w:r>
+      <w:r>
+        <w:t>jr dev</w:t>
+      </w:r>
+      <w:r>
+        <w:t xml:space="preserve">, </w:t>
+      </w:r>
+      <w:r>
+        <w:rPr>
+          <w:color w:val="FF0000"/>
+        </w:rPr>
+        <w:t>no job posting, likely front end</w:t>
+      </w:r>
+    </w:p>
+    <w:p/>
+    <w:p>
+      <w:r>
+        <w:rPr>
+          <w:b/>
+        </w:rPr>
+        <w:t>Stack:</w:t>
+      </w:r>
+      <w:r>
         <w:t xml:space="preserve"> </w:t>
       </w:r>
-      <w:proofErr w:type="spellStart"/>
-      <w:r>
-        <w:rPr>
-          <w:b/>
-          <w:color w:val="000000" w:themeColor="text1"/>
-          <w:sz w:val="32"/>
-          <w:szCs w:val="32"/>
-          <w:u w:val="single"/>
-        </w:rPr>
-        <w:t>Inc</w:t>
-      </w:r>
-      <w:proofErr w:type="spellEnd"/>
+      <w:r>
+        <w:rPr>
+          <w:color w:val="FF0000"/>
+        </w:rPr>
+        <w:t>Unknown</w:t>
+      </w:r>
+    </w:p>
+    <w:p>
+      <w:pPr>
+        <w:ind w:firstLine="720"/>
+      </w:pPr>
+    </w:p>
+    <w:p>
+      <w:r>
+        <w:rPr>
+          <w:b/>
+        </w:rPr>
+        <w:t>Location:</w:t>
+      </w:r>
+      <w:r>
+        <w:rPr>
+          <w:b/>
+        </w:rPr>
+        <w:t xml:space="preserve"> </w:t>
+      </w:r>
+      <w:r>
+        <w:t>Boston</w:t>
+      </w:r>
+      <w:r>
+        <w:t>, Downtown crossing</w:t>
+      </w:r>
+    </w:p>
+    <w:p>
+      <w:pPr>
+        <w:ind w:firstLine="720"/>
+      </w:pPr>
+    </w:p>
+    <w:p>
+      <w:pPr>
+        <w:rPr>
+          <w:color w:val="000000" w:themeColor="text1"/>
+        </w:rPr>
+      </w:pPr>
+      <w:r>
+        <w:rPr>
+          <w:b/>
+        </w:rPr>
+        <w:t>Misc</w:t>
+      </w:r>
+      <w:r>
+        <w:rPr>
+          <w:b/>
+        </w:rPr>
+        <w:t>:</w:t>
+      </w:r>
+      <w:r>
+        <w:t xml:space="preserve"> </w:t>
+      </w:r>
+      <w:r>
+        <w:rPr>
+          <w:color w:val="FF0000"/>
+        </w:rPr>
+        <w:t>poor launch pass desc</w:t>
+      </w:r>
+      <w:r>
+        <w:rPr>
+          <w:color w:val="FF0000"/>
+        </w:rPr>
+        <w:t>ription</w:t>
+      </w:r>
+      <w:r>
+        <w:rPr>
+          <w:color w:val="FF0000"/>
+        </w:rPr>
+        <w:t xml:space="preserve"> implies disinterest</w:t>
+      </w:r>
+    </w:p>
+    <w:p/>
+    <w:p>
+      <w:pPr>
+        <w:rPr>
+          <w:b/>
+          <w:color w:val="000000" w:themeColor="text1"/>
+          <w:sz w:val="32"/>
+          <w:szCs w:val="32"/>
+          <w:u w:val="single"/>
+        </w:rPr>
+      </w:pPr>
+      <w:r>
+        <w:rPr>
+          <w:b/>
+          <w:color w:val="000000" w:themeColor="text1"/>
+          <w:sz w:val="32"/>
+          <w:szCs w:val="32"/>
+          <w:highlight w:val="yellow"/>
+          <w:u w:val="single"/>
+        </w:rPr>
+        <w:t>CarNow Inc</w:t>
+      </w:r>
       <w:r>
         <w:rPr>
           <w:b/>
@@ -721,7 +803,7 @@
           <w:szCs w:val="32"/>
           <w:u w:val="single"/>
         </w:rPr>
-        <w:t>220</w:t>
+        <w:t>50-70</w:t>
       </w:r>
     </w:p>
     <w:p>
@@ -729,7 +811,18 @@
         <w:t>-</w:t>
       </w:r>
       <w:r>
-        <w:t>digital marketing: written, graphic, video content</w:t>
+        <w:t>interactive and managed-transactional software for automotive industry</w:t>
+      </w:r>
+    </w:p>
+    <w:p>
+      <w:r>
+        <w:t>-</w:t>
+      </w:r>
+      <w:r>
+        <w:t>medium for connecting</w:t>
+      </w:r>
+      <w:r>
+        <w:t xml:space="preserve"> car dealers w/ customers</w:t>
       </w:r>
     </w:p>
     <w:p/>
@@ -749,26 +842,17 @@
       <w:r>
         <w:t xml:space="preserve"> - </w:t>
       </w:r>
-      <w:proofErr w:type="spellStart"/>
-      <w:r>
-        <w:t>jr</w:t>
-      </w:r>
-      <w:proofErr w:type="spellEnd"/>
-      <w:r>
-        <w:t xml:space="preserve"> dev</w:t>
-      </w:r>
-      <w:r>
-        <w:t xml:space="preserve">, </w:t>
-      </w:r>
-      <w:r>
-        <w:rPr>
-          <w:color w:val="FF0000"/>
-        </w:rPr>
-        <w:t>no job posting, likely front end</w:t>
-      </w:r>
-    </w:p>
-    <w:p/>
-    <w:p>
+      <w:r>
+        <w:t>jr dev</w:t>
+      </w:r>
+    </w:p>
+    <w:p/>
+    <w:p>
+      <w:pPr>
+        <w:rPr>
+          <w:color w:val="000000" w:themeColor="text1"/>
+        </w:rPr>
+      </w:pPr>
       <w:r>
         <w:rPr>
           <w:b/>
@@ -780,223 +864,6 @@
       </w:r>
       <w:r>
         <w:rPr>
-          <w:color w:val="FF0000"/>
-        </w:rPr>
-        <w:t>Unknown</w:t>
-      </w:r>
-    </w:p>
-    <w:p>
-      <w:pPr>
-        <w:ind w:firstLine="720"/>
-      </w:pPr>
-    </w:p>
-    <w:p>
-      <w:r>
-        <w:rPr>
-          <w:b/>
-        </w:rPr>
-        <w:t>Location:</w:t>
-      </w:r>
-      <w:r>
-        <w:rPr>
-          <w:b/>
-        </w:rPr>
-        <w:t xml:space="preserve"> </w:t>
-      </w:r>
-      <w:r>
-        <w:t>Boston</w:t>
-      </w:r>
-      <w:r>
-        <w:t>, Downtown crossing</w:t>
-      </w:r>
-    </w:p>
-    <w:p>
-      <w:pPr>
-        <w:ind w:firstLine="720"/>
-      </w:pPr>
-    </w:p>
-    <w:p>
-      <w:pPr>
-        <w:rPr>
-          <w:color w:val="000000" w:themeColor="text1"/>
-        </w:rPr>
-      </w:pPr>
-      <w:proofErr w:type="spellStart"/>
-      <w:r>
-        <w:rPr>
-          <w:b/>
-        </w:rPr>
-        <w:t>Misc</w:t>
-      </w:r>
-      <w:proofErr w:type="spellEnd"/>
-      <w:r>
-        <w:rPr>
-          <w:b/>
-        </w:rPr>
-        <w:t>:</w:t>
-      </w:r>
-      <w:r>
-        <w:t xml:space="preserve"> </w:t>
-      </w:r>
-      <w:r>
-        <w:rPr>
-          <w:color w:val="FF0000"/>
-        </w:rPr>
-        <w:t>poor launch pass desc</w:t>
-      </w:r>
-      <w:r>
-        <w:rPr>
-          <w:color w:val="FF0000"/>
-        </w:rPr>
-        <w:t>ription</w:t>
-      </w:r>
-      <w:r>
-        <w:rPr>
-          <w:color w:val="FF0000"/>
-        </w:rPr>
-        <w:t xml:space="preserve"> implies disinterest</w:t>
-      </w:r>
-    </w:p>
-    <w:p/>
-    <w:p>
-      <w:pPr>
-        <w:rPr>
-          <w:b/>
-          <w:color w:val="000000" w:themeColor="text1"/>
-          <w:sz w:val="32"/>
-          <w:szCs w:val="32"/>
-          <w:u w:val="single"/>
-        </w:rPr>
-      </w:pPr>
-      <w:proofErr w:type="spellStart"/>
-      <w:r>
-        <w:rPr>
-          <w:b/>
-          <w:color w:val="000000" w:themeColor="text1"/>
-          <w:sz w:val="32"/>
-          <w:szCs w:val="32"/>
-          <w:highlight w:val="yellow"/>
-          <w:u w:val="single"/>
-        </w:rPr>
-        <w:t>CarNow</w:t>
-      </w:r>
-      <w:proofErr w:type="spellEnd"/>
-      <w:r>
-        <w:rPr>
-          <w:b/>
-          <w:color w:val="000000" w:themeColor="text1"/>
-          <w:sz w:val="32"/>
-          <w:szCs w:val="32"/>
-          <w:highlight w:val="yellow"/>
-          <w:u w:val="single"/>
-        </w:rPr>
-        <w:t xml:space="preserve"> </w:t>
-      </w:r>
-      <w:proofErr w:type="spellStart"/>
-      <w:r>
-        <w:rPr>
-          <w:b/>
-          <w:color w:val="000000" w:themeColor="text1"/>
-          <w:sz w:val="32"/>
-          <w:szCs w:val="32"/>
-          <w:highlight w:val="yellow"/>
-          <w:u w:val="single"/>
-        </w:rPr>
-        <w:t>Inc</w:t>
-      </w:r>
-      <w:proofErr w:type="spellEnd"/>
-      <w:r>
-        <w:rPr>
-          <w:b/>
-          <w:color w:val="000000" w:themeColor="text1"/>
-          <w:sz w:val="32"/>
-          <w:szCs w:val="32"/>
-          <w:u w:val="single"/>
-        </w:rPr>
-        <w:t xml:space="preserve">, </w:t>
-      </w:r>
-      <w:r>
-        <w:rPr>
-          <w:b/>
-          <w:color w:val="000000" w:themeColor="text1"/>
-          <w:sz w:val="32"/>
-          <w:szCs w:val="32"/>
-          <w:u w:val="single"/>
-        </w:rPr>
-        <w:t>50-70</w:t>
-      </w:r>
-    </w:p>
-    <w:p>
-      <w:r>
-        <w:t>-</w:t>
-      </w:r>
-      <w:r>
-        <w:t>interactive and managed-transactional software for automotive industry</w:t>
-      </w:r>
-    </w:p>
-    <w:p>
-      <w:r>
-        <w:t>-</w:t>
-      </w:r>
-      <w:r>
-        <w:t>medium for connecting</w:t>
-      </w:r>
-      <w:r>
-        <w:t xml:space="preserve"> car </w:t>
-      </w:r>
-      <w:proofErr w:type="gramStart"/>
-      <w:r>
-        <w:t>dealers</w:t>
-      </w:r>
-      <w:proofErr w:type="gramEnd"/>
-      <w:r>
-        <w:t xml:space="preserve"> w/ customers</w:t>
-      </w:r>
-    </w:p>
-    <w:p/>
-    <w:p>
-      <w:r>
-        <w:rPr>
-          <w:b/>
-        </w:rPr>
-        <w:t>Jobs</w:t>
-      </w:r>
-      <w:r>
-        <w:rPr>
-          <w:b/>
-        </w:rPr>
-        <w:t>:</w:t>
-      </w:r>
-      <w:r>
-        <w:t xml:space="preserve"> - </w:t>
-      </w:r>
-      <w:proofErr w:type="spellStart"/>
-      <w:r>
-        <w:t>jr</w:t>
-      </w:r>
-      <w:proofErr w:type="spellEnd"/>
-      <w:r>
-        <w:t xml:space="preserve"> dev</w:t>
-      </w:r>
-    </w:p>
-    <w:p/>
-    <w:p>
-      <w:pPr>
-        <w:rPr>
-          <w:color w:val="000000" w:themeColor="text1"/>
-        </w:rPr>
-      </w:pPr>
-      <w:r>
-        <w:rPr>
-          <w:b/>
-        </w:rPr>
-        <w:t>Stack:</w:t>
-      </w:r>
-      <w:r>
-        <w:t xml:space="preserve"> </w:t>
-      </w:r>
-      <w:r>
-        <w:rPr>
           <w:color w:val="000000" w:themeColor="text1"/>
         </w:rPr>
         <w:t>Rails, MySQL, Angular, JS, HTML, CSS</w:t>
@@ -1018,31 +885,21 @@
         <w:rPr>
           <w:color w:val="000000" w:themeColor="text1"/>
         </w:rPr>
-        <w:t xml:space="preserve"> – scalable </w:t>
-      </w:r>
-      <w:proofErr w:type="spellStart"/>
-      <w:r>
-        <w:rPr>
-          <w:color w:val="000000" w:themeColor="text1"/>
-        </w:rPr>
-        <w:t>db</w:t>
-      </w:r>
-      <w:proofErr w:type="spellEnd"/>
-    </w:p>
-    <w:p>
-      <w:pPr>
-        <w:rPr>
-          <w:color w:val="000000" w:themeColor="text1"/>
-        </w:rPr>
-      </w:pPr>
-      <w:proofErr w:type="spellStart"/>
+        <w:t xml:space="preserve"> – scalable db</w:t>
+      </w:r>
+    </w:p>
+    <w:p>
+      <w:pPr>
+        <w:rPr>
+          <w:color w:val="000000" w:themeColor="text1"/>
+        </w:rPr>
+      </w:pPr>
       <w:r>
         <w:rPr>
           <w:color w:val="000000" w:themeColor="text1"/>
         </w:rPr>
         <w:t>MemCached</w:t>
       </w:r>
-      <w:proofErr w:type="spellEnd"/>
       <w:r>
         <w:rPr>
           <w:color w:val="000000" w:themeColor="text1"/>
@@ -1099,14 +956,12 @@
           <w:color w:val="FF0000"/>
         </w:rPr>
       </w:pPr>
-      <w:proofErr w:type="spellStart"/>
       <w:r>
         <w:rPr>
           <w:b/>
         </w:rPr>
         <w:t>Misc</w:t>
       </w:r>
-      <w:proofErr w:type="spellEnd"/>
       <w:r>
         <w:rPr>
           <w:b/>
@@ -1123,21 +978,7 @@
         <w:rPr>
           <w:color w:val="FF0000"/>
         </w:rPr>
-        <w:t xml:space="preserve">no </w:t>
-      </w:r>
-      <w:proofErr w:type="spellStart"/>
-      <w:r>
-        <w:rPr>
-          <w:color w:val="FF0000"/>
-        </w:rPr>
-        <w:t>glassdoor</w:t>
-      </w:r>
-      <w:proofErr w:type="spellEnd"/>
-      <w:r>
-        <w:rPr>
-          <w:color w:val="FF0000"/>
-        </w:rPr>
-        <w:t xml:space="preserve"> review</w:t>
+        <w:t>no glassdoor review</w:t>
       </w:r>
     </w:p>
     <w:p>
@@ -1211,13 +1052,8 @@
       <w:r>
         <w:t xml:space="preserve"> - </w:t>
       </w:r>
-      <w:proofErr w:type="spellStart"/>
-      <w:r>
-        <w:t>jr</w:t>
-      </w:r>
-      <w:proofErr w:type="spellEnd"/>
-      <w:r>
-        <w:t xml:space="preserve"> dev</w:t>
+      <w:r>
+        <w:t>jr dev</w:t>
       </w:r>
       <w:r>
         <w:t xml:space="preserve">, </w:t>
@@ -1226,41 +1062,13 @@
         <w:rPr>
           <w:color w:val="FF0000"/>
         </w:rPr>
-        <w:t xml:space="preserve">likely </w:t>
-      </w:r>
-      <w:proofErr w:type="gramStart"/>
-      <w:r>
-        <w:rPr>
-          <w:color w:val="FF0000"/>
-        </w:rPr>
-        <w:t>apprentice</w:t>
-      </w:r>
-      <w:r>
-        <w:rPr>
-          <w:color w:val="FF0000"/>
-        </w:rPr>
-        <w:t>ship(</w:t>
-      </w:r>
-      <w:proofErr w:type="gramEnd"/>
-      <w:r>
-        <w:rPr>
-          <w:color w:val="FF0000"/>
-        </w:rPr>
-        <w:t xml:space="preserve">12 </w:t>
-      </w:r>
-      <w:proofErr w:type="spellStart"/>
-      <w:r>
-        <w:rPr>
-          <w:color w:val="FF0000"/>
-        </w:rPr>
-        <w:t>wk</w:t>
-      </w:r>
-      <w:proofErr w:type="spellEnd"/>
-      <w:r>
-        <w:rPr>
-          <w:color w:val="FF0000"/>
-        </w:rPr>
-        <w:t>)</w:t>
+        <w:t>likely apprentice</w:t>
+      </w:r>
+      <w:r>
+        <w:rPr>
+          <w:color w:val="FF0000"/>
+        </w:rPr>
+        <w:t>ship(12 wk)</w:t>
       </w:r>
     </w:p>
     <w:p/>
@@ -1328,14 +1136,12 @@
           <w:color w:val="00B050"/>
         </w:rPr>
       </w:pPr>
-      <w:proofErr w:type="spellStart"/>
       <w:r>
         <w:rPr>
           <w:b/>
         </w:rPr>
         <w:t>Misc</w:t>
       </w:r>
-      <w:proofErr w:type="spellEnd"/>
       <w:r>
         <w:rPr>
           <w:b/>
@@ -1352,98 +1158,68 @@
         <w:rPr>
           <w:color w:val="FF0000"/>
         </w:rPr>
-        <w:t xml:space="preserve">3 </w:t>
-      </w:r>
-      <w:proofErr w:type="spellStart"/>
-      <w:r>
-        <w:rPr>
-          <w:color w:val="FF0000"/>
-        </w:rPr>
-        <w:t>wk</w:t>
-      </w:r>
-      <w:proofErr w:type="spellEnd"/>
-      <w:r>
-        <w:rPr>
-          <w:color w:val="FF0000"/>
-        </w:rPr>
-        <w:t xml:space="preserve"> </w:t>
-      </w:r>
-      <w:proofErr w:type="spellStart"/>
-      <w:r>
-        <w:rPr>
-          <w:color w:val="FF0000"/>
-        </w:rPr>
-        <w:t>pto</w:t>
-      </w:r>
-      <w:proofErr w:type="spellEnd"/>
-      <w:r>
-        <w:rPr>
-          <w:color w:val="FF0000"/>
+        <w:t xml:space="preserve">3 wk pto, </w:t>
+      </w:r>
+      <w:r>
+        <w:rPr>
+          <w:color w:val="00B050"/>
+        </w:rPr>
+        <w:t>LOTS OF BENEFITS (See Launch Pass)</w:t>
+      </w:r>
+    </w:p>
+    <w:p>
+      <w:pPr>
+        <w:rPr>
+          <w:color w:val="000000" w:themeColor="text1"/>
+        </w:rPr>
+      </w:pPr>
+      <w:r>
+        <w:rPr>
+          <w:color w:val="000000" w:themeColor="text1"/>
+        </w:rPr>
+        <w:t>-ask how the apprenticeship program works</w:t>
+      </w:r>
+    </w:p>
+    <w:p>
+      <w:pPr>
+        <w:rPr>
+          <w:color w:val="FF0000"/>
+        </w:rPr>
+      </w:pPr>
+    </w:p>
+    <w:p>
+      <w:pPr>
+        <w:rPr>
+          <w:b/>
+          <w:color w:val="000000" w:themeColor="text1"/>
+          <w:sz w:val="32"/>
+          <w:szCs w:val="32"/>
+          <w:u w:val="single"/>
+        </w:rPr>
+      </w:pPr>
+      <w:r>
+        <w:rPr>
+          <w:b/>
+          <w:color w:val="000000" w:themeColor="text1"/>
+          <w:sz w:val="32"/>
+          <w:szCs w:val="32"/>
+          <w:highlight w:val="lightGray"/>
+          <w:u w:val="single"/>
+        </w:rPr>
+        <w:t>NoteFlight</w:t>
+      </w:r>
+      <w:r>
+        <w:rPr>
+          <w:b/>
+          <w:color w:val="000000" w:themeColor="text1"/>
+          <w:sz w:val="32"/>
+          <w:szCs w:val="32"/>
+          <w:u w:val="single"/>
         </w:rPr>
         <w:t xml:space="preserve">, </w:t>
       </w:r>
       <w:r>
         <w:rPr>
-          <w:color w:val="00B050"/>
-        </w:rPr>
-        <w:t>LOTS OF BENEFITS (See Launch Pass)</w:t>
-      </w:r>
-    </w:p>
-    <w:p>
-      <w:pPr>
-        <w:rPr>
-          <w:color w:val="000000" w:themeColor="text1"/>
-        </w:rPr>
-      </w:pPr>
-      <w:r>
-        <w:rPr>
-          <w:color w:val="000000" w:themeColor="text1"/>
-        </w:rPr>
-        <w:t>-ask how the apprenticeship program works</w:t>
-      </w:r>
-    </w:p>
-    <w:p>
-      <w:pPr>
-        <w:rPr>
-          <w:color w:val="FF0000"/>
-        </w:rPr>
-      </w:pPr>
-    </w:p>
-    <w:p>
-      <w:pPr>
-        <w:rPr>
-          <w:b/>
-          <w:color w:val="000000" w:themeColor="text1"/>
-          <w:sz w:val="32"/>
-          <w:szCs w:val="32"/>
-          <w:u w:val="single"/>
-        </w:rPr>
-      </w:pPr>
-      <w:proofErr w:type="spellStart"/>
-      <w:r>
-        <w:rPr>
-          <w:b/>
-          <w:color w:val="000000" w:themeColor="text1"/>
-          <w:sz w:val="32"/>
-          <w:szCs w:val="32"/>
-          <w:highlight w:val="lightGray"/>
-          <w:u w:val="single"/>
-        </w:rPr>
-        <w:t>NoteFlight</w:t>
-      </w:r>
-      <w:proofErr w:type="spellEnd"/>
-      <w:r>
-        <w:rPr>
-          <w:b/>
-          <w:color w:val="000000" w:themeColor="text1"/>
-          <w:sz w:val="32"/>
-          <w:szCs w:val="32"/>
-          <w:u w:val="single"/>
-        </w:rPr>
-        <w:t xml:space="preserve">, </w:t>
-      </w:r>
-      <w:r>
-        <w:rPr>
           <w:b/>
           <w:color w:val="FF0000"/>
           <w:sz w:val="32"/>
@@ -1470,20 +1246,8 @@
           <w:szCs w:val="32"/>
           <w:u w:val="single"/>
         </w:rPr>
-        <w:t xml:space="preserve"> 5 </w:t>
-      </w:r>
-      <w:proofErr w:type="spellStart"/>
-      <w:r>
-        <w:rPr>
-          <w:b/>
-          <w:color w:val="FF0000"/>
-          <w:sz w:val="32"/>
-          <w:szCs w:val="32"/>
-          <w:u w:val="single"/>
-        </w:rPr>
-        <w:t>devs</w:t>
-      </w:r>
-      <w:proofErr w:type="spellEnd"/>
+        <w:t xml:space="preserve"> 5 devs</w:t>
+      </w:r>
     </w:p>
     <w:p>
       <w:r>
@@ -1510,13 +1274,8 @@
       <w:r>
         <w:t xml:space="preserve"> - </w:t>
       </w:r>
-      <w:proofErr w:type="spellStart"/>
-      <w:r>
-        <w:t>jr</w:t>
-      </w:r>
-      <w:proofErr w:type="spellEnd"/>
-      <w:r>
-        <w:t xml:space="preserve"> dev, </w:t>
+      <w:r>
+        <w:t xml:space="preserve">jr dev, </w:t>
       </w:r>
       <w:r>
         <w:rPr>
@@ -1688,13 +1447,8 @@
       <w:r>
         <w:t xml:space="preserve"> - </w:t>
       </w:r>
-      <w:proofErr w:type="spellStart"/>
-      <w:r>
-        <w:t>jr</w:t>
-      </w:r>
-      <w:proofErr w:type="spellEnd"/>
-      <w:r>
-        <w:t xml:space="preserve"> dev</w:t>
+      <w:r>
+        <w:t>jr dev</w:t>
       </w:r>
       <w:r>
         <w:t xml:space="preserve">, </w:t>
@@ -1765,7 +1519,6 @@
           <w:u w:val="single"/>
         </w:rPr>
       </w:pPr>
-      <w:proofErr w:type="spellStart"/>
       <w:r>
         <w:rPr>
           <w:b/>
@@ -1775,19 +1528,7 @@
           <w:highlight w:val="yellow"/>
           <w:u w:val="single"/>
         </w:rPr>
-        <w:t>QuietStream</w:t>
-      </w:r>
-      <w:proofErr w:type="spellEnd"/>
-      <w:r>
-        <w:rPr>
-          <w:b/>
-          <w:color w:val="000000" w:themeColor="text1"/>
-          <w:sz w:val="32"/>
-          <w:szCs w:val="32"/>
-          <w:highlight w:val="yellow"/>
-          <w:u w:val="single"/>
-        </w:rPr>
-        <w:t xml:space="preserve"> Financial</w:t>
+        <w:t>QuietStream Financial</w:t>
       </w:r>
       <w:r>
         <w:rPr>
@@ -1812,23 +1553,170 @@
     </w:p>
     <w:p>
       <w:r>
+        <w:t>-invesstor management platform for Commercial Real Estate  (CRE) owners</w:t>
+      </w:r>
+    </w:p>
+    <w:p/>
+    <w:p>
+      <w:r>
+        <w:rPr>
+          <w:b/>
+        </w:rPr>
+        <w:t>Jobs</w:t>
+      </w:r>
+      <w:r>
+        <w:rPr>
+          <w:b/>
+        </w:rPr>
+        <w:t>:</w:t>
+      </w:r>
+      <w:r>
+        <w:t xml:space="preserve"> - </w:t>
+      </w:r>
+      <w:r>
+        <w:t>internship</w:t>
+      </w:r>
+    </w:p>
+    <w:p/>
+    <w:p>
+      <w:pPr>
+        <w:rPr>
+          <w:color w:val="000000" w:themeColor="text1"/>
+        </w:rPr>
+      </w:pPr>
+      <w:r>
+        <w:rPr>
+          <w:b/>
+        </w:rPr>
+        <w:t>Stack:</w:t>
+      </w:r>
+      <w:r>
+        <w:t xml:space="preserve"> </w:t>
+      </w:r>
+      <w:r>
+        <w:rPr>
+          <w:color w:val="000000" w:themeColor="text1"/>
+        </w:rPr>
+        <w:t>Ruby,</w:t>
+      </w:r>
+      <w:r>
+        <w:rPr>
+          <w:color w:val="000000" w:themeColor="text1"/>
+        </w:rPr>
+        <w:t xml:space="preserve"> JS, Linux</w:t>
+      </w:r>
+    </w:p>
+    <w:p>
+      <w:pPr>
+        <w:ind w:firstLine="720"/>
+      </w:pPr>
+    </w:p>
+    <w:p>
+      <w:pPr>
+        <w:rPr>
+          <w:color w:val="000000" w:themeColor="text1"/>
+        </w:rPr>
+      </w:pPr>
+      <w:r>
+        <w:rPr>
+          <w:b/>
+        </w:rPr>
+        <w:t>Location:</w:t>
+      </w:r>
+      <w:r>
+        <w:rPr>
+          <w:b/>
+        </w:rPr>
+        <w:t xml:space="preserve"> </w:t>
+      </w:r>
+      <w:r>
+        <w:rPr>
+          <w:color w:val="000000" w:themeColor="text1"/>
+        </w:rPr>
+        <w:t>Charlotte, NC</w:t>
+      </w:r>
+    </w:p>
+    <w:p/>
+    <w:p>
+      <w:r>
+        <w:rPr>
+          <w:b/>
+        </w:rPr>
+        <w:t>Misc</w:t>
+      </w:r>
+      <w:r>
+        <w:rPr>
+          <w:b/>
+        </w:rPr>
+        <w:t>:</w:t>
+      </w:r>
+      <w:r>
+        <w:t xml:space="preserve"> </w:t>
+      </w:r>
+      <w:r>
+        <w:t>Work hard, play hard. –see launch pass for culture: VR, pingpong, lunch and learn, mentoring</w:t>
+      </w:r>
+    </w:p>
+    <w:p/>
+    <w:p>
+      <w:pPr>
+        <w:rPr>
+          <w:b/>
+          <w:color w:val="000000" w:themeColor="text1"/>
+          <w:sz w:val="32"/>
+          <w:szCs w:val="32"/>
+          <w:u w:val="single"/>
+        </w:rPr>
+      </w:pPr>
+      <w:r>
+        <w:rPr>
+          <w:b/>
+          <w:color w:val="000000" w:themeColor="text1"/>
+          <w:sz w:val="32"/>
+          <w:szCs w:val="32"/>
+          <w:highlight w:val="lightGray"/>
+          <w:u w:val="single"/>
+        </w:rPr>
+        <w:t>Tufin</w:t>
+      </w:r>
+      <w:r>
+        <w:rPr>
+          <w:b/>
+          <w:color w:val="000000" w:themeColor="text1"/>
+          <w:sz w:val="32"/>
+          <w:szCs w:val="32"/>
+          <w:u w:val="single"/>
+        </w:rPr>
+        <w:t xml:space="preserve">, </w:t>
+      </w:r>
+      <w:r>
+        <w:rPr>
+          <w:b/>
+          <w:color w:val="000000" w:themeColor="text1"/>
+          <w:sz w:val="32"/>
+          <w:szCs w:val="32"/>
+          <w:u w:val="single"/>
+        </w:rPr>
+        <w:t>260</w:t>
+      </w:r>
+    </w:p>
+    <w:p>
+      <w:r>
         <w:t>-</w:t>
       </w:r>
-      <w:proofErr w:type="spellStart"/>
-      <w:r>
-        <w:t>invesstor</w:t>
-      </w:r>
-      <w:proofErr w:type="spellEnd"/>
-      <w:r>
-        <w:t xml:space="preserve"> management platform for Commercial Real </w:t>
-      </w:r>
-      <w:proofErr w:type="gramStart"/>
-      <w:r>
-        <w:t>Estate  (</w:t>
-      </w:r>
-      <w:proofErr w:type="gramEnd"/>
-      <w:r>
-        <w:t>CRE) owners</w:t>
+      <w:r>
+        <w:rPr>
+          <w:shd w:val="clear" w:color="auto" w:fill="F8F8F9"/>
+        </w:rPr>
+        <w:t xml:space="preserve"> The award-winning Tufin Orchestration Suite™ is a policy-centric solution for automatically </w:t>
+      </w:r>
+      <w:r>
+        <w:t>analyzing risk, designing, provisioning and auditing network security changes. Tufin reduces the attack surface and minimizes disruptions to critical applications.</w:t>
+      </w:r>
+    </w:p>
+    <w:p>
+      <w:r>
+        <w:t>- Tufin enables organizations to centrally manage, visualize and control security policies across hybrid cloud and physical network environments.</w:t>
       </w:r>
     </w:p>
     <w:p/>
@@ -1849,7 +1737,10 @@
         <w:t xml:space="preserve"> - </w:t>
       </w:r>
       <w:r>
-        <w:t>internship</w:t>
+        <w:t>jr dev</w:t>
+      </w:r>
+      <w:r>
+        <w:t>, possible just QA positions</w:t>
       </w:r>
     </w:p>
     <w:p/>
@@ -1870,15 +1761,9 @@
       </w:r>
       <w:r>
         <w:rPr>
-          <w:color w:val="000000" w:themeColor="text1"/>
-        </w:rPr>
-        <w:t>Ruby,</w:t>
-      </w:r>
-      <w:r>
-        <w:rPr>
-          <w:color w:val="000000" w:themeColor="text1"/>
-        </w:rPr>
-        <w:t xml:space="preserve"> JS, Linux</w:t>
+          <w:color w:val="FF0000"/>
+        </w:rPr>
+        <w:t>???????</w:t>
       </w:r>
     </w:p>
     <w:p>
@@ -1908,19 +1793,22 @@
         <w:rPr>
           <w:color w:val="000000" w:themeColor="text1"/>
         </w:rPr>
-        <w:t>Charlotte, NC</w:t>
-      </w:r>
-    </w:p>
-    <w:p/>
-    <w:p>
-      <w:proofErr w:type="spellStart"/>
+        <w:t>Boston, MA</w:t>
+      </w:r>
+    </w:p>
+    <w:p/>
+    <w:p>
+      <w:pPr>
+        <w:rPr>
+          <w:color w:val="FF0000"/>
+        </w:rPr>
+      </w:pPr>
       <w:r>
         <w:rPr>
           <w:b/>
         </w:rPr>
         <w:t>Misc</w:t>
       </w:r>
-      <w:proofErr w:type="spellEnd"/>
       <w:r>
         <w:rPr>
           <w:b/>
@@ -1931,41 +1819,108 @@
         <w:t xml:space="preserve"> </w:t>
       </w:r>
       <w:r>
-        <w:t xml:space="preserve">Work hard, play hard. –see launch pass for culture: VR, </w:t>
-      </w:r>
-      <w:proofErr w:type="spellStart"/>
-      <w:r>
-        <w:t>pingpong</w:t>
-      </w:r>
-      <w:proofErr w:type="spellEnd"/>
-      <w:r>
-        <w:t>, lunch and learn, mentoring</w:t>
-      </w:r>
-    </w:p>
-    <w:p/>
-    <w:p>
-      <w:pPr>
-        <w:rPr>
-          <w:b/>
-          <w:color w:val="000000" w:themeColor="text1"/>
-          <w:sz w:val="32"/>
-          <w:szCs w:val="32"/>
-          <w:u w:val="single"/>
-        </w:rPr>
-      </w:pPr>
-      <w:proofErr w:type="spellStart"/>
-      <w:r>
-        <w:rPr>
-          <w:b/>
-          <w:color w:val="000000" w:themeColor="text1"/>
-          <w:sz w:val="32"/>
-          <w:szCs w:val="32"/>
-          <w:highlight w:val="lightGray"/>
-          <w:u w:val="single"/>
-        </w:rPr>
-        <w:t>Tufin</w:t>
-      </w:r>
-      <w:proofErr w:type="spellEnd"/>
+        <w:rPr>
+          <w:color w:val="FF0000"/>
+        </w:rPr>
+        <w:t>culture description unappealing</w:t>
+      </w:r>
+      <w:r>
+        <w:rPr>
+          <w:color w:val="FF0000"/>
+        </w:rPr>
+        <w:t>, unpopular on glassdoor</w:t>
+      </w:r>
+    </w:p>
+    <w:p>
+      <w:pPr>
+        <w:rPr>
+          <w:color w:val="FF0000"/>
+        </w:rPr>
+      </w:pPr>
+    </w:p>
+    <w:p>
+      <w:pPr>
+        <w:rPr>
+          <w:color w:val="FF0000"/>
+        </w:rPr>
+      </w:pPr>
+    </w:p>
+    <w:p>
+      <w:pPr>
+        <w:rPr>
+          <w:color w:val="FF0000"/>
+        </w:rPr>
+      </w:pPr>
+    </w:p>
+    <w:p>
+      <w:pPr>
+        <w:rPr>
+          <w:color w:val="FF0000"/>
+        </w:rPr>
+      </w:pPr>
+    </w:p>
+    <w:p>
+      <w:pPr>
+        <w:rPr>
+          <w:color w:val="FF0000"/>
+        </w:rPr>
+      </w:pPr>
+    </w:p>
+    <w:p>
+      <w:pPr>
+        <w:rPr>
+          <w:color w:val="FF0000"/>
+        </w:rPr>
+      </w:pPr>
+    </w:p>
+    <w:p>
+      <w:pPr>
+        <w:rPr>
+          <w:color w:val="FF0000"/>
+        </w:rPr>
+      </w:pPr>
+    </w:p>
+    <w:p>
+      <w:pPr>
+        <w:rPr>
+          <w:color w:val="FF0000"/>
+        </w:rPr>
+      </w:pPr>
+    </w:p>
+    <w:p>
+      <w:pPr>
+        <w:rPr>
+          <w:color w:val="FF0000"/>
+        </w:rPr>
+      </w:pPr>
+    </w:p>
+    <w:p>
+      <w:pPr>
+        <w:rPr>
+          <w:color w:val="FF0000"/>
+        </w:rPr>
+      </w:pPr>
+    </w:p>
+    <w:p>
+      <w:pPr>
+        <w:rPr>
+          <w:b/>
+          <w:color w:val="000000" w:themeColor="text1"/>
+          <w:sz w:val="32"/>
+          <w:szCs w:val="32"/>
+          <w:u w:val="single"/>
+        </w:rPr>
+      </w:pPr>
+      <w:r>
+        <w:rPr>
+          <w:b/>
+          <w:color w:val="000000" w:themeColor="text1"/>
+          <w:sz w:val="32"/>
+          <w:szCs w:val="32"/>
+          <w:u w:val="single"/>
+        </w:rPr>
+        <w:t>Spoiler Alert</w:t>
+      </w:r>
       <w:r>
         <w:rPr>
           <w:b/>
@@ -1979,12 +1934,12 @@
       <w:r>
         <w:rPr>
           <w:b/>
-          <w:color w:val="000000" w:themeColor="text1"/>
-          <w:sz w:val="32"/>
-          <w:szCs w:val="32"/>
-          <w:u w:val="single"/>
-        </w:rPr>
-        <w:t>260</w:t>
+          <w:color w:val="FF0000"/>
+          <w:sz w:val="32"/>
+          <w:szCs w:val="32"/>
+          <w:u w:val="single"/>
+        </w:rPr>
+        <w:t>9</w:t>
       </w:r>
     </w:p>
     <w:p>
@@ -1992,48 +1947,12 @@
         <w:t>-</w:t>
       </w:r>
       <w:r>
-        <w:rPr>
-          <w:shd w:val="clear" w:color="auto" w:fill="F8F8F9"/>
-        </w:rPr>
-        <w:t xml:space="preserve"> The award-winning </w:t>
-      </w:r>
-      <w:proofErr w:type="spellStart"/>
-      <w:r>
-        <w:rPr>
-          <w:shd w:val="clear" w:color="auto" w:fill="F8F8F9"/>
-        </w:rPr>
-        <w:t>Tufin</w:t>
-      </w:r>
-      <w:proofErr w:type="spellEnd"/>
-      <w:r>
-        <w:rPr>
-          <w:shd w:val="clear" w:color="auto" w:fill="F8F8F9"/>
-        </w:rPr>
-        <w:t xml:space="preserve"> Orchestration Suite™ is a policy-centric solution for automatically </w:t>
-      </w:r>
-      <w:r>
-        <w:t xml:space="preserve">analyzing risk, designing, provisioning and auditing network security changes. </w:t>
-      </w:r>
-      <w:proofErr w:type="spellStart"/>
-      <w:r>
-        <w:t>Tufin</w:t>
-      </w:r>
-      <w:proofErr w:type="spellEnd"/>
-      <w:r>
-        <w:t xml:space="preserve"> reduces the attack surface and minimizes disruptions to critical applications.</w:t>
-      </w:r>
-    </w:p>
-    <w:p>
-      <w:r>
-        <w:t xml:space="preserve">- </w:t>
-      </w:r>
-      <w:proofErr w:type="spellStart"/>
-      <w:r>
-        <w:t>Tufin</w:t>
-      </w:r>
-      <w:proofErr w:type="spellEnd"/>
-      <w:r>
-        <w:t xml:space="preserve"> enables organizations to centrally manage, visualize and control security policies across hybrid cloud and physical network environments.</w:t>
+        <w:t>helps organizations manage unsold food inventory</w:t>
+      </w:r>
+    </w:p>
+    <w:p>
+      <w:r>
+        <w:t>-organizes food donations, discounted sales and organic brokering</w:t>
       </w:r>
     </w:p>
     <w:p/>
@@ -2053,32 +1972,136 @@
       <w:r>
         <w:t xml:space="preserve"> - </w:t>
       </w:r>
-      <w:proofErr w:type="spellStart"/>
-      <w:r>
-        <w:t>jr</w:t>
-      </w:r>
-      <w:proofErr w:type="spellEnd"/>
-      <w:r>
-        <w:t xml:space="preserve"> dev</w:t>
-      </w:r>
-      <w:r>
-        <w:t>, possible just QA positions</w:t>
-      </w:r>
-    </w:p>
-    <w:p/>
-    <w:p>
-      <w:pPr>
-        <w:rPr>
-          <w:color w:val="000000" w:themeColor="text1"/>
-        </w:rPr>
-      </w:pPr>
-      <w:r>
-        <w:rPr>
-          <w:b/>
-        </w:rPr>
-        <w:t>Stack</w:t>
-      </w:r>
-      <w:proofErr w:type="gramStart"/>
+      <w:r>
+        <w:t>jr dev</w:t>
+      </w:r>
+      <w:r>
+        <w:t>, front-end, back-end, fullstack</w:t>
+      </w:r>
+    </w:p>
+    <w:p/>
+    <w:p>
+      <w:r>
+        <w:rPr>
+          <w:b/>
+        </w:rPr>
+        <w:t>Stack:</w:t>
+      </w:r>
+      <w:r>
+        <w:t xml:space="preserve"> C#, MongoDB</w:t>
+      </w:r>
+    </w:p>
+    <w:p>
+      <w:r>
+        <w:tab/>
+        <w:t>MeteorJS</w:t>
+      </w:r>
+      <w:r>
+        <w:t xml:space="preserve"> – JS framework, rapid-protoyping and produces cross-platform code</w:t>
+      </w:r>
+    </w:p>
+    <w:p>
+      <w:pPr>
+        <w:rPr>
+          <w:color w:val="000000" w:themeColor="text1"/>
+        </w:rPr>
+      </w:pPr>
+      <w:r>
+        <w:tab/>
+        <w:t>Microsoft Azure</w:t>
+      </w:r>
+      <w:r>
+        <w:t xml:space="preserve"> – cloud computing service</w:t>
+      </w:r>
+    </w:p>
+    <w:p>
+      <w:pPr>
+        <w:ind w:firstLine="720"/>
+      </w:pPr>
+    </w:p>
+    <w:p>
+      <w:pPr>
+        <w:rPr>
+          <w:color w:val="000000" w:themeColor="text1"/>
+        </w:rPr>
+      </w:pPr>
+      <w:r>
+        <w:rPr>
+          <w:b/>
+        </w:rPr>
+        <w:t>Location:</w:t>
+      </w:r>
+      <w:r>
+        <w:rPr>
+          <w:b/>
+        </w:rPr>
+        <w:t xml:space="preserve"> </w:t>
+      </w:r>
+      <w:r>
+        <w:rPr>
+          <w:color w:val="000000" w:themeColor="text1"/>
+        </w:rPr>
+        <w:t>Boston, MA</w:t>
+      </w:r>
+    </w:p>
+    <w:p/>
+    <w:p>
+      <w:pPr>
+        <w:rPr>
+          <w:b/>
+          <w:color w:val="000000" w:themeColor="text1"/>
+          <w:sz w:val="32"/>
+          <w:szCs w:val="32"/>
+          <w:u w:val="single"/>
+        </w:rPr>
+      </w:pPr>
+      <w:r>
+        <w:rPr>
+          <w:b/>
+          <w:color w:val="000000" w:themeColor="text1"/>
+          <w:sz w:val="32"/>
+          <w:szCs w:val="32"/>
+          <w:u w:val="single"/>
+        </w:rPr>
+        <w:t>John Hancock</w:t>
+      </w:r>
+      <w:r>
+        <w:rPr>
+          <w:b/>
+          <w:color w:val="000000" w:themeColor="text1"/>
+          <w:sz w:val="32"/>
+          <w:szCs w:val="32"/>
+          <w:u w:val="single"/>
+        </w:rPr>
+        <w:t xml:space="preserve">, </w:t>
+      </w:r>
+      <w:r>
+        <w:rPr>
+          <w:b/>
+          <w:color w:val="FF0000"/>
+          <w:sz w:val="32"/>
+          <w:szCs w:val="32"/>
+          <w:u w:val="single"/>
+        </w:rPr>
+        <w:t>30000</w:t>
+      </w:r>
+    </w:p>
+    <w:p>
+      <w:r>
+        <w:t>-</w:t>
+      </w:r>
+      <w:r>
+        <w:t>insurance</w:t>
+      </w:r>
+    </w:p>
+    <w:p/>
+    <w:p>
+      <w:r>
+        <w:rPr>
+          <w:b/>
+        </w:rPr>
+        <w:t>Jobs</w:t>
+      </w:r>
       <w:r>
         <w:rPr>
           <w:b/>
@@ -2086,15 +2109,31 @@
         <w:t>:</w:t>
       </w:r>
       <w:r>
+        <w:t xml:space="preserve"> - </w:t>
+      </w:r>
+      <w:r>
+        <w:t>varies</w:t>
+      </w:r>
+    </w:p>
+    <w:p/>
+    <w:p>
+      <w:pPr>
+        <w:rPr>
+          <w:color w:val="000000" w:themeColor="text1"/>
+        </w:rPr>
+      </w:pPr>
+      <w:r>
+        <w:rPr>
+          <w:b/>
+        </w:rPr>
+        <w:t>Stack:</w:t>
+      </w:r>
+      <w:r>
         <w:t xml:space="preserve"> </w:t>
       </w:r>
       <w:r>
-        <w:rPr>
-          <w:color w:val="FF0000"/>
-        </w:rPr>
-        <w:t>???????</w:t>
-      </w:r>
-      <w:proofErr w:type="gramEnd"/>
+        <w:t>varies</w:t>
+      </w:r>
     </w:p>
     <w:p>
       <w:pPr>
@@ -2129,56 +2168,30 @@
     <w:p/>
     <w:p>
       <w:pPr>
-        <w:rPr>
-          <w:color w:val="FF0000"/>
-        </w:rPr>
-      </w:pPr>
-      <w:proofErr w:type="spellStart"/>
-      <w:r>
-        <w:rPr>
-          <w:b/>
-        </w:rPr>
-        <w:t>Misc</w:t>
-      </w:r>
-      <w:proofErr w:type="spellEnd"/>
-      <w:r>
-        <w:rPr>
-          <w:b/>
-        </w:rPr>
-        <w:t>:</w:t>
-      </w:r>
-      <w:r>
-        <w:t xml:space="preserve"> </w:t>
-      </w:r>
-      <w:r>
-        <w:rPr>
-          <w:color w:val="FF0000"/>
-        </w:rPr>
-        <w:t>culture description unappealing</w:t>
-      </w:r>
-      <w:r>
-        <w:rPr>
-          <w:color w:val="FF0000"/>
-        </w:rPr>
-        <w:t xml:space="preserve">, unpopular on </w:t>
-      </w:r>
-      <w:proofErr w:type="spellStart"/>
-      <w:r>
-        <w:rPr>
-          <w:color w:val="FF0000"/>
-        </w:rPr>
-        <w:t>glassdoor</w:t>
-      </w:r>
-      <w:proofErr w:type="spellEnd"/>
-    </w:p>
-    <w:p>
+        <w:ind w:firstLine="720"/>
+      </w:pPr>
+    </w:p>
+    <w:p>
+      <w:pPr>
+        <w:ind w:firstLine="720"/>
+      </w:pPr>
+    </w:p>
+    <w:p>
+      <w:pPr>
+        <w:ind w:firstLine="720"/>
+      </w:pPr>
+    </w:p>
+    <w:p>
+      <w:pPr>
+        <w:ind w:firstLine="720"/>
+      </w:pPr>
+    </w:p>
+    <w:p>
+      <w:pPr>
+        <w:ind w:firstLine="720"/>
+      </w:pPr>
       <w:bookmarkStart w:id="0" w:name="_GoBack"/>
       <w:bookmarkEnd w:id="0"/>
-    </w:p>
-    <w:p>
-      <w:pPr>
-        <w:ind w:firstLine="720"/>
-      </w:pPr>
     </w:p>
     <w:p>
       <w:pPr>

</xml_diff>

<commit_message>
day 2 final edits
</commit_message>
<xml_diff>
--- a/Career Kickoff Day 2 notes.docx
+++ b/Career Kickoff Day 2 notes.docx
@@ -49,50 +49,61 @@
           <w:sz w:val="32"/>
           <w:szCs w:val="32"/>
         </w:rPr>
-        <w:t>Accept:</w:t>
-      </w:r>
-      <w:r>
-        <w:rPr>
-          <w:b/>
-          <w:sz w:val="32"/>
-          <w:szCs w:val="32"/>
-        </w:rPr>
-        <w:t xml:space="preserve"> </w:t>
-      </w:r>
-      <w:r>
-        <w:rPr>
-          <w:sz w:val="32"/>
-          <w:szCs w:val="32"/>
-        </w:rPr>
-        <w:t>A</w:t>
-      </w:r>
-      <w:r>
-        <w:rPr>
-          <w:sz w:val="32"/>
-          <w:szCs w:val="32"/>
-        </w:rPr>
-        <w:t>ny but Still Life Studios</w:t>
-      </w:r>
-    </w:p>
-    <w:p>
-      <w:pPr>
-        <w:rPr>
-          <w:b/>
-          <w:sz w:val="32"/>
-          <w:szCs w:val="32"/>
-          <w:u w:val="single"/>
-        </w:rPr>
-      </w:pPr>
-    </w:p>
-    <w:p>
-      <w:pPr>
-        <w:rPr>
-          <w:b/>
-          <w:sz w:val="32"/>
-          <w:szCs w:val="32"/>
-          <w:u w:val="single"/>
-        </w:rPr>
-      </w:pPr>
+        <w:t>Reject:</w:t>
+      </w:r>
+      <w:r>
+        <w:rPr>
+          <w:sz w:val="32"/>
+          <w:szCs w:val="32"/>
+        </w:rPr>
+        <w:t xml:space="preserve"> SLS</w:t>
+      </w:r>
+      <w:r>
+        <w:rPr>
+          <w:sz w:val="32"/>
+          <w:szCs w:val="32"/>
+        </w:rPr>
+        <w:t xml:space="preserve">, </w:t>
+      </w:r>
+      <w:proofErr w:type="spellStart"/>
+      <w:r>
+        <w:rPr>
+          <w:sz w:val="32"/>
+          <w:szCs w:val="32"/>
+        </w:rPr>
+        <w:t>QuietStream</w:t>
+      </w:r>
+      <w:proofErr w:type="spellEnd"/>
+      <w:r>
+        <w:rPr>
+          <w:sz w:val="32"/>
+          <w:szCs w:val="32"/>
+        </w:rPr>
+        <w:t>, any not in boston</w:t>
+      </w:r>
+      <w:bookmarkStart w:id="0" w:name="_GoBack"/>
+      <w:bookmarkEnd w:id="0"/>
+    </w:p>
+    <w:p>
+      <w:pPr>
+        <w:rPr>
+          <w:b/>
+          <w:sz w:val="32"/>
+          <w:szCs w:val="32"/>
+          <w:u w:val="single"/>
+        </w:rPr>
+      </w:pPr>
+    </w:p>
+    <w:p>
+      <w:pPr>
+        <w:rPr>
+          <w:b/>
+          <w:sz w:val="32"/>
+          <w:szCs w:val="32"/>
+          <w:u w:val="single"/>
+        </w:rPr>
+      </w:pPr>
+      <w:proofErr w:type="spellStart"/>
       <w:r>
         <w:rPr>
           <w:b/>
@@ -102,6 +113,7 @@
         </w:rPr>
         <w:t>Acorio</w:t>
       </w:r>
+      <w:proofErr w:type="spellEnd"/>
       <w:r>
         <w:rPr>
           <w:b/>
@@ -125,14 +137,27 @@
       <w:r>
         <w:t>-</w:t>
       </w:r>
-      <w:r>
-        <w:t>ServiceNow consulting firm</w:t>
+      <w:proofErr w:type="spellStart"/>
+      <w:r>
+        <w:t>ServiceNow</w:t>
+      </w:r>
+      <w:proofErr w:type="spellEnd"/>
+      <w:r>
+        <w:t xml:space="preserve"> consulting firm</w:t>
       </w:r>
     </w:p>
     <w:p>
       <w:r>
         <w:tab/>
-        <w:t>-ServiceNow = everything as a service cloud computing, platform as a service</w:t>
+        <w:t>-</w:t>
+      </w:r>
+      <w:proofErr w:type="spellStart"/>
+      <w:r>
+        <w:t>ServiceNow</w:t>
+      </w:r>
+      <w:proofErr w:type="spellEnd"/>
+      <w:r>
+        <w:t xml:space="preserve"> = everything as a service cloud computing, platform as a service</w:t>
       </w:r>
     </w:p>
     <w:p/>
@@ -152,8 +177,13 @@
       <w:r>
         <w:t xml:space="preserve"> - </w:t>
       </w:r>
-      <w:r>
-        <w:t>jr dev</w:t>
+      <w:proofErr w:type="spellStart"/>
+      <w:r>
+        <w:t>jr</w:t>
+      </w:r>
+      <w:proofErr w:type="spellEnd"/>
+      <w:r>
+        <w:t xml:space="preserve"> dev</w:t>
       </w:r>
     </w:p>
     <w:p/>
@@ -209,12 +239,14 @@
           <w:color w:val="FF0000"/>
         </w:rPr>
       </w:pPr>
+      <w:proofErr w:type="spellStart"/>
       <w:r>
         <w:rPr>
           <w:b/>
         </w:rPr>
         <w:t>Misc</w:t>
       </w:r>
+      <w:proofErr w:type="spellEnd"/>
       <w:r>
         <w:rPr>
           <w:b/>
@@ -277,6 +309,7 @@
           <w:u w:val="single"/>
         </w:rPr>
       </w:pPr>
+      <w:proofErr w:type="spellStart"/>
       <w:r>
         <w:rPr>
           <w:b/>
@@ -285,8 +318,9 @@
           <w:highlight w:val="lightGray"/>
           <w:u w:val="single"/>
         </w:rPr>
-        <w:t>Ac</w:t>
-      </w:r>
+        <w:t>ActBlue</w:t>
+      </w:r>
+      <w:proofErr w:type="spellEnd"/>
       <w:r>
         <w:rPr>
           <w:b/>
@@ -295,7 +329,7 @@
           <w:highlight w:val="lightGray"/>
           <w:u w:val="single"/>
         </w:rPr>
-        <w:t>tBlue Technical Services</w:t>
+        <w:t xml:space="preserve"> Technical Services</w:t>
       </w:r>
       <w:r>
         <w:rPr>
@@ -342,8 +376,13 @@
       <w:r>
         <w:t xml:space="preserve"> - </w:t>
       </w:r>
-      <w:r>
-        <w:t>jr dev</w:t>
+      <w:proofErr w:type="spellStart"/>
+      <w:r>
+        <w:t>jr</w:t>
+      </w:r>
+      <w:proofErr w:type="spellEnd"/>
+      <w:r>
+        <w:t xml:space="preserve"> dev</w:t>
       </w:r>
       <w:r>
         <w:t>, likely backend</w:t>
@@ -368,8 +407,13 @@
       <w:pPr>
         <w:ind w:firstLine="720"/>
       </w:pPr>
-      <w:r>
-        <w:t>Redis – database that runs in memory so it is very fast</w:t>
+      <w:proofErr w:type="spellStart"/>
+      <w:r>
+        <w:t>Redis</w:t>
+      </w:r>
+      <w:proofErr w:type="spellEnd"/>
+      <w:r>
+        <w:t xml:space="preserve"> – database that runs in memory so it is very fast</w:t>
       </w:r>
     </w:p>
     <w:p>
@@ -405,12 +449,14 @@
           <w:color w:val="000000" w:themeColor="text1"/>
         </w:rPr>
       </w:pPr>
+      <w:proofErr w:type="spellStart"/>
       <w:r>
         <w:rPr>
           <w:b/>
         </w:rPr>
         <w:t>Misc</w:t>
       </w:r>
+      <w:proofErr w:type="spellEnd"/>
       <w:r>
         <w:rPr>
           <w:b/>
@@ -418,21 +464,30 @@
         <w:t>:</w:t>
       </w:r>
       <w:r>
-        <w:t xml:space="preserve"> I think I attended SI pt class with a member of their team</w:t>
-      </w:r>
-    </w:p>
-    <w:p/>
-    <w:p/>
-    <w:p>
-      <w:pPr>
-        <w:rPr>
-          <w:b/>
-          <w:color w:val="000000" w:themeColor="text1"/>
-          <w:sz w:val="32"/>
-          <w:szCs w:val="32"/>
-          <w:u w:val="single"/>
-        </w:rPr>
-      </w:pPr>
+        <w:t xml:space="preserve"> I think I attended SI </w:t>
+      </w:r>
+      <w:proofErr w:type="spellStart"/>
+      <w:r>
+        <w:t>pt</w:t>
+      </w:r>
+      <w:proofErr w:type="spellEnd"/>
+      <w:r>
+        <w:t xml:space="preserve"> class with a member of their team</w:t>
+      </w:r>
+    </w:p>
+    <w:p/>
+    <w:p/>
+    <w:p>
+      <w:pPr>
+        <w:rPr>
+          <w:b/>
+          <w:color w:val="000000" w:themeColor="text1"/>
+          <w:sz w:val="32"/>
+          <w:szCs w:val="32"/>
+          <w:u w:val="single"/>
+        </w:rPr>
+      </w:pPr>
+      <w:proofErr w:type="spellStart"/>
       <w:r>
         <w:rPr>
           <w:b/>
@@ -444,6 +499,7 @@
         </w:rPr>
         <w:t>Bevi</w:t>
       </w:r>
+      <w:proofErr w:type="spellEnd"/>
       <w:r>
         <w:rPr>
           <w:b/>
@@ -490,8 +546,13 @@
       <w:r>
         <w:t xml:space="preserve"> - </w:t>
       </w:r>
-      <w:r>
-        <w:t>jr dev</w:t>
+      <w:proofErr w:type="spellStart"/>
+      <w:r>
+        <w:t>jr</w:t>
+      </w:r>
+      <w:proofErr w:type="spellEnd"/>
+      <w:r>
+        <w:t xml:space="preserve"> dev</w:t>
       </w:r>
     </w:p>
     <w:p/>
@@ -542,12 +603,14 @@
           <w:color w:val="FF0000"/>
         </w:rPr>
       </w:pPr>
+      <w:proofErr w:type="spellStart"/>
       <w:r>
         <w:rPr>
           <w:b/>
         </w:rPr>
         <w:t>Misc</w:t>
       </w:r>
+      <w:proofErr w:type="spellEnd"/>
       <w:r>
         <w:rPr>
           <w:b/>
@@ -595,6 +658,7 @@
           <w:u w:val="single"/>
         </w:rPr>
       </w:pPr>
+      <w:proofErr w:type="spellStart"/>
       <w:r>
         <w:rPr>
           <w:b/>
@@ -614,27 +678,242 @@
           <w:szCs w:val="32"/>
           <w:u w:val="single"/>
         </w:rPr>
-        <w:t>fton Inc</w:t>
-      </w:r>
-      <w:r>
-        <w:rPr>
-          <w:b/>
-          <w:color w:val="000000" w:themeColor="text1"/>
-          <w:sz w:val="32"/>
-          <w:szCs w:val="32"/>
-          <w:u w:val="single"/>
-        </w:rPr>
+        <w:t>fton</w:t>
+      </w:r>
+      <w:proofErr w:type="spellEnd"/>
+      <w:r>
+        <w:rPr>
+          <w:b/>
+          <w:color w:val="000000" w:themeColor="text1"/>
+          <w:sz w:val="32"/>
+          <w:szCs w:val="32"/>
+          <w:u w:val="single"/>
+        </w:rPr>
+        <w:t xml:space="preserve"> </w:t>
+      </w:r>
+      <w:proofErr w:type="spellStart"/>
+      <w:r>
+        <w:rPr>
+          <w:b/>
+          <w:color w:val="000000" w:themeColor="text1"/>
+          <w:sz w:val="32"/>
+          <w:szCs w:val="32"/>
+          <w:u w:val="single"/>
+        </w:rPr>
+        <w:t>Inc</w:t>
+      </w:r>
+      <w:proofErr w:type="spellEnd"/>
+      <w:r>
+        <w:rPr>
+          <w:b/>
+          <w:color w:val="000000" w:themeColor="text1"/>
+          <w:sz w:val="32"/>
+          <w:szCs w:val="32"/>
+          <w:u w:val="single"/>
+        </w:rPr>
+        <w:t>, 220</w:t>
+      </w:r>
+    </w:p>
+    <w:p>
+      <w:r>
+        <w:t>-</w:t>
+      </w:r>
+      <w:r>
+        <w:t>digital marketing: written, graphic, video content</w:t>
+      </w:r>
+    </w:p>
+    <w:p/>
+    <w:p>
+      <w:r>
+        <w:rPr>
+          <w:b/>
+        </w:rPr>
+        <w:t>Jobs</w:t>
+      </w:r>
+      <w:r>
+        <w:rPr>
+          <w:b/>
+        </w:rPr>
+        <w:t>:</w:t>
+      </w:r>
+      <w:r>
+        <w:t xml:space="preserve"> - </w:t>
+      </w:r>
+      <w:proofErr w:type="spellStart"/>
+      <w:r>
+        <w:t>jr</w:t>
+      </w:r>
+      <w:proofErr w:type="spellEnd"/>
+      <w:r>
+        <w:t xml:space="preserve"> dev</w:t>
+      </w:r>
+      <w:r>
         <w:t xml:space="preserve">, </w:t>
       </w:r>
       <w:r>
         <w:rPr>
-          <w:b/>
-          <w:color w:val="000000" w:themeColor="text1"/>
-          <w:sz w:val="32"/>
-          <w:szCs w:val="32"/>
-          <w:u w:val="single"/>
-        </w:rPr>
-        <w:t>220</w:t>
+          <w:color w:val="FF0000"/>
+        </w:rPr>
+        <w:t>no job posting, likely front end</w:t>
+      </w:r>
+    </w:p>
+    <w:p/>
+    <w:p>
+      <w:r>
+        <w:rPr>
+          <w:b/>
+        </w:rPr>
+        <w:t>Stack:</w:t>
+      </w:r>
+      <w:r>
+        <w:t xml:space="preserve"> </w:t>
+      </w:r>
+      <w:r>
+        <w:rPr>
+          <w:color w:val="FF0000"/>
+        </w:rPr>
+        <w:t>Unknown</w:t>
+      </w:r>
+    </w:p>
+    <w:p>
+      <w:pPr>
+        <w:ind w:firstLine="720"/>
+      </w:pPr>
+    </w:p>
+    <w:p>
+      <w:r>
+        <w:rPr>
+          <w:b/>
+        </w:rPr>
+        <w:t>Location:</w:t>
+      </w:r>
+      <w:r>
+        <w:rPr>
+          <w:b/>
+        </w:rPr>
+        <w:t xml:space="preserve"> </w:t>
+      </w:r>
+      <w:r>
+        <w:t>Boston</w:t>
+      </w:r>
+      <w:r>
+        <w:t>, Downtown crossing</w:t>
+      </w:r>
+    </w:p>
+    <w:p>
+      <w:pPr>
+        <w:ind w:firstLine="720"/>
+      </w:pPr>
+    </w:p>
+    <w:p>
+      <w:pPr>
+        <w:rPr>
+          <w:color w:val="000000" w:themeColor="text1"/>
+        </w:rPr>
+      </w:pPr>
+      <w:proofErr w:type="spellStart"/>
+      <w:r>
+        <w:rPr>
+          <w:b/>
+        </w:rPr>
+        <w:t>Misc</w:t>
+      </w:r>
+      <w:proofErr w:type="spellEnd"/>
+      <w:r>
+        <w:rPr>
+          <w:b/>
+        </w:rPr>
+        <w:t>:</w:t>
+      </w:r>
+      <w:r>
+        <w:t xml:space="preserve"> </w:t>
+      </w:r>
+      <w:r>
+        <w:rPr>
+          <w:color w:val="FF0000"/>
+        </w:rPr>
+        <w:t>poor launch pass desc</w:t>
+      </w:r>
+      <w:r>
+        <w:rPr>
+          <w:color w:val="FF0000"/>
+        </w:rPr>
+        <w:t>ription</w:t>
+      </w:r>
+      <w:r>
+        <w:rPr>
+          <w:color w:val="FF0000"/>
+        </w:rPr>
+        <w:t xml:space="preserve"> implies disinterest</w:t>
+      </w:r>
+    </w:p>
+    <w:p/>
+    <w:p>
+      <w:pPr>
+        <w:rPr>
+          <w:b/>
+          <w:color w:val="000000" w:themeColor="text1"/>
+          <w:sz w:val="32"/>
+          <w:szCs w:val="32"/>
+          <w:u w:val="single"/>
+        </w:rPr>
+      </w:pPr>
+      <w:proofErr w:type="spellStart"/>
+      <w:r>
+        <w:rPr>
+          <w:b/>
+          <w:color w:val="000000" w:themeColor="text1"/>
+          <w:sz w:val="32"/>
+          <w:szCs w:val="32"/>
+          <w:highlight w:val="yellow"/>
+          <w:u w:val="single"/>
+        </w:rPr>
+        <w:t>CarNow</w:t>
+      </w:r>
+      <w:proofErr w:type="spellEnd"/>
+      <w:r>
+        <w:rPr>
+          <w:b/>
+          <w:color w:val="000000" w:themeColor="text1"/>
+          <w:sz w:val="32"/>
+          <w:szCs w:val="32"/>
+          <w:highlight w:val="yellow"/>
+          <w:u w:val="single"/>
+        </w:rPr>
+        <w:t xml:space="preserve"> </w:t>
+      </w:r>
+      <w:proofErr w:type="spellStart"/>
+      <w:r>
+        <w:rPr>
+          <w:b/>
+          <w:color w:val="000000" w:themeColor="text1"/>
+          <w:sz w:val="32"/>
+          <w:szCs w:val="32"/>
+          <w:highlight w:val="yellow"/>
+          <w:u w:val="single"/>
+        </w:rPr>
+        <w:t>Inc</w:t>
+      </w:r>
+      <w:proofErr w:type="spellEnd"/>
+      <w:r>
+        <w:rPr>
+          <w:b/>
+          <w:color w:val="000000" w:themeColor="text1"/>
+          <w:sz w:val="32"/>
+          <w:szCs w:val="32"/>
+          <w:u w:val="single"/>
+        </w:rPr>
+        <w:t xml:space="preserve">, </w:t>
+      </w:r>
+      <w:r>
+        <w:rPr>
+          <w:b/>
+          <w:color w:val="000000" w:themeColor="text1"/>
+          <w:sz w:val="32"/>
+          <w:szCs w:val="32"/>
+          <w:u w:val="single"/>
+        </w:rPr>
+        <w:t>50-70</w:t>
       </w:r>
     </w:p>
     <w:p>
@@ -642,7 +921,26 @@
         <w:t>-</w:t>
       </w:r>
       <w:r>
-        <w:t>digital marketing: written, graphic, video content</w:t>
+        <w:t>interactive and managed-transactional software for automotive industry</w:t>
+      </w:r>
+    </w:p>
+    <w:p>
+      <w:r>
+        <w:t>-</w:t>
+      </w:r>
+      <w:r>
+        <w:t>medium for connecting</w:t>
+      </w:r>
+      <w:r>
+        <w:t xml:space="preserve"> car </w:t>
+      </w:r>
+      <w:proofErr w:type="gramStart"/>
+      <w:r>
+        <w:t>dealers</w:t>
+      </w:r>
+      <w:proofErr w:type="gramEnd"/>
+      <w:r>
+        <w:t xml:space="preserve"> w/ customers</w:t>
       </w:r>
     </w:p>
     <w:p/>
@@ -662,21 +960,22 @@
       <w:r>
         <w:t xml:space="preserve"> - </w:t>
       </w:r>
-      <w:r>
-        <w:t>jr dev</w:t>
-      </w:r>
-      <w:r>
-        <w:t xml:space="preserve">, </w:t>
-      </w:r>
-      <w:r>
-        <w:rPr>
-          <w:color w:val="FF0000"/>
-        </w:rPr>
-        <w:t>no job posting, likely front end</w:t>
-      </w:r>
-    </w:p>
-    <w:p/>
-    <w:p>
+      <w:proofErr w:type="spellStart"/>
+      <w:r>
+        <w:t>jr</w:t>
+      </w:r>
+      <w:proofErr w:type="spellEnd"/>
+      <w:r>
+        <w:t xml:space="preserve"> dev</w:t>
+      </w:r>
+    </w:p>
+    <w:p/>
+    <w:p>
+      <w:pPr>
+        <w:rPr>
+          <w:color w:val="000000" w:themeColor="text1"/>
+        </w:rPr>
+      </w:pPr>
       <w:r>
         <w:rPr>
           <w:b/>
@@ -688,182 +987,6 @@
       </w:r>
       <w:r>
         <w:rPr>
-          <w:color w:val="FF0000"/>
-        </w:rPr>
-        <w:t>Unknown</w:t>
-      </w:r>
-    </w:p>
-    <w:p>
-      <w:pPr>
-        <w:ind w:firstLine="720"/>
-      </w:pPr>
-    </w:p>
-    <w:p>
-      <w:r>
-        <w:rPr>
-          <w:b/>
-        </w:rPr>
-        <w:t>Location:</w:t>
-      </w:r>
-      <w:r>
-        <w:rPr>
-          <w:b/>
-        </w:rPr>
-        <w:t xml:space="preserve"> </w:t>
-      </w:r>
-      <w:r>
-        <w:t>Boston</w:t>
-      </w:r>
-      <w:r>
-        <w:t>, Downtown crossing</w:t>
-      </w:r>
-    </w:p>
-    <w:p>
-      <w:pPr>
-        <w:ind w:firstLine="720"/>
-      </w:pPr>
-    </w:p>
-    <w:p>
-      <w:pPr>
-        <w:rPr>
-          <w:color w:val="000000" w:themeColor="text1"/>
-        </w:rPr>
-      </w:pPr>
-      <w:r>
-        <w:rPr>
-          <w:b/>
-        </w:rPr>
-        <w:t>Misc</w:t>
-      </w:r>
-      <w:r>
-        <w:rPr>
-          <w:b/>
-        </w:rPr>
-        <w:t>:</w:t>
-      </w:r>
-      <w:r>
-        <w:t xml:space="preserve"> </w:t>
-      </w:r>
-      <w:r>
-        <w:rPr>
-          <w:color w:val="FF0000"/>
-        </w:rPr>
-        <w:t>poor launch pass desc</w:t>
-      </w:r>
-      <w:r>
-        <w:rPr>
-          <w:color w:val="FF0000"/>
-        </w:rPr>
-        <w:t>ription</w:t>
-      </w:r>
-      <w:r>
-        <w:rPr>
-          <w:color w:val="FF0000"/>
-        </w:rPr>
-        <w:t xml:space="preserve"> implies disinterest</w:t>
-      </w:r>
-    </w:p>
-    <w:p/>
-    <w:p>
-      <w:pPr>
-        <w:rPr>
-          <w:b/>
-          <w:color w:val="000000" w:themeColor="text1"/>
-          <w:sz w:val="32"/>
-          <w:szCs w:val="32"/>
-          <w:u w:val="single"/>
-        </w:rPr>
-      </w:pPr>
-      <w:r>
-        <w:rPr>
-          <w:b/>
-          <w:color w:val="000000" w:themeColor="text1"/>
-          <w:sz w:val="32"/>
-          <w:szCs w:val="32"/>
-          <w:highlight w:val="yellow"/>
-          <w:u w:val="single"/>
-        </w:rPr>
-        <w:t>CarNow Inc</w:t>
-      </w:r>
-      <w:r>
-        <w:rPr>
-          <w:b/>
-          <w:color w:val="000000" w:themeColor="text1"/>
-          <w:sz w:val="32"/>
-          <w:szCs w:val="32"/>
-          <w:u w:val="single"/>
-        </w:rPr>
-        <w:t xml:space="preserve">, </w:t>
-      </w:r>
-      <w:r>
-        <w:rPr>
-          <w:b/>
-          <w:color w:val="000000" w:themeColor="text1"/>
-          <w:sz w:val="32"/>
-          <w:szCs w:val="32"/>
-          <w:u w:val="single"/>
-        </w:rPr>
-        <w:t>50-70</w:t>
-      </w:r>
-    </w:p>
-    <w:p>
-      <w:r>
-        <w:t>-</w:t>
-      </w:r>
-      <w:r>
-        <w:t>interactive and managed-transactional software for automotive industry</w:t>
-      </w:r>
-    </w:p>
-    <w:p>
-      <w:r>
-        <w:t>-</w:t>
-      </w:r>
-      <w:r>
-        <w:t>medium for connecting</w:t>
-      </w:r>
-      <w:r>
-        <w:t xml:space="preserve"> car dealers w/ customers</w:t>
-      </w:r>
-    </w:p>
-    <w:p/>
-    <w:p>
-      <w:r>
-        <w:rPr>
-          <w:b/>
-        </w:rPr>
-        <w:t>Jobs</w:t>
-      </w:r>
-      <w:r>
-        <w:rPr>
-          <w:b/>
-        </w:rPr>
-        <w:t>:</w:t>
-      </w:r>
-      <w:r>
-        <w:t xml:space="preserve"> - </w:t>
-      </w:r>
-      <w:r>
-        <w:t>jr dev</w:t>
-      </w:r>
-    </w:p>
-    <w:p/>
-    <w:p>
-      <w:pPr>
-        <w:rPr>
-          <w:color w:val="000000" w:themeColor="text1"/>
-        </w:rPr>
-      </w:pPr>
-      <w:r>
-        <w:rPr>
-          <w:b/>
-        </w:rPr>
-        <w:t>Stack:</w:t>
-      </w:r>
-      <w:r>
-        <w:t xml:space="preserve"> </w:t>
-      </w:r>
-      <w:r>
-        <w:rPr>
           <w:color w:val="000000" w:themeColor="text1"/>
         </w:rPr>
         <w:t>Rails, MySQL, Angular, JS, HTML, CSS</w:t>
@@ -885,21 +1008,31 @@
         <w:rPr>
           <w:color w:val="000000" w:themeColor="text1"/>
         </w:rPr>
-        <w:t xml:space="preserve"> – scalable db</w:t>
-      </w:r>
-    </w:p>
-    <w:p>
-      <w:pPr>
-        <w:rPr>
-          <w:color w:val="000000" w:themeColor="text1"/>
-        </w:rPr>
-      </w:pPr>
+        <w:t xml:space="preserve"> – scalable </w:t>
+      </w:r>
+      <w:proofErr w:type="spellStart"/>
+      <w:r>
+        <w:rPr>
+          <w:color w:val="000000" w:themeColor="text1"/>
+        </w:rPr>
+        <w:t>db</w:t>
+      </w:r>
+      <w:proofErr w:type="spellEnd"/>
+    </w:p>
+    <w:p>
+      <w:pPr>
+        <w:rPr>
+          <w:color w:val="000000" w:themeColor="text1"/>
+        </w:rPr>
+      </w:pPr>
+      <w:proofErr w:type="spellStart"/>
       <w:r>
         <w:rPr>
           <w:color w:val="000000" w:themeColor="text1"/>
         </w:rPr>
         <w:t>MemCached</w:t>
       </w:r>
+      <w:proofErr w:type="spellEnd"/>
       <w:r>
         <w:rPr>
           <w:color w:val="000000" w:themeColor="text1"/>
@@ -917,7 +1050,21 @@
         <w:rPr>
           <w:color w:val="000000" w:themeColor="text1"/>
         </w:rPr>
-        <w:t xml:space="preserve"> – search engine</w:t>
+        <w:t xml:space="preserve"> – </w:t>
+      </w:r>
+      <w:proofErr w:type="spellStart"/>
+      <w:r>
+        <w:rPr>
+          <w:color w:val="000000" w:themeColor="text1"/>
+        </w:rPr>
+        <w:t>search</w:t>
+      </w:r>
+      <w:proofErr w:type="spellEnd"/>
+      <w:r>
+        <w:rPr>
+          <w:color w:val="000000" w:themeColor="text1"/>
+        </w:rPr>
+        <w:t xml:space="preserve"> engine</w:t>
       </w:r>
     </w:p>
     <w:p>
@@ -956,12 +1103,14 @@
           <w:color w:val="FF0000"/>
         </w:rPr>
       </w:pPr>
+      <w:proofErr w:type="spellStart"/>
       <w:r>
         <w:rPr>
           <w:b/>
         </w:rPr>
         <w:t>Misc</w:t>
       </w:r>
+      <w:proofErr w:type="spellEnd"/>
       <w:r>
         <w:rPr>
           <w:b/>
@@ -978,7 +1127,21 @@
         <w:rPr>
           <w:color w:val="FF0000"/>
         </w:rPr>
-        <w:t>no glassdoor review</w:t>
+        <w:t xml:space="preserve">no </w:t>
+      </w:r>
+      <w:proofErr w:type="spellStart"/>
+      <w:r>
+        <w:rPr>
+          <w:color w:val="FF0000"/>
+        </w:rPr>
+        <w:t>glassdoor</w:t>
+      </w:r>
+      <w:proofErr w:type="spellEnd"/>
+      <w:r>
+        <w:rPr>
+          <w:color w:val="FF0000"/>
+        </w:rPr>
+        <w:t xml:space="preserve"> review</w:t>
       </w:r>
     </w:p>
     <w:p>
@@ -1052,8 +1215,13 @@
       <w:r>
         <w:t xml:space="preserve"> - </w:t>
       </w:r>
-      <w:r>
-        <w:t>jr dev</w:t>
+      <w:proofErr w:type="spellStart"/>
+      <w:r>
+        <w:t>jr</w:t>
+      </w:r>
+      <w:proofErr w:type="spellEnd"/>
+      <w:r>
+        <w:t xml:space="preserve"> dev</w:t>
       </w:r>
       <w:r>
         <w:t xml:space="preserve">, </w:t>
@@ -1062,13 +1230,41 @@
         <w:rPr>
           <w:color w:val="FF0000"/>
         </w:rPr>
-        <w:t>likely apprentice</w:t>
-      </w:r>
-      <w:r>
-        <w:rPr>
-          <w:color w:val="FF0000"/>
-        </w:rPr>
-        <w:t>ship(12 wk)</w:t>
+        <w:t xml:space="preserve">likely </w:t>
+      </w:r>
+      <w:proofErr w:type="gramStart"/>
+      <w:r>
+        <w:rPr>
+          <w:color w:val="FF0000"/>
+        </w:rPr>
+        <w:t>apprentice</w:t>
+      </w:r>
+      <w:r>
+        <w:rPr>
+          <w:color w:val="FF0000"/>
+        </w:rPr>
+        <w:t>ship(</w:t>
+      </w:r>
+      <w:proofErr w:type="gramEnd"/>
+      <w:r>
+        <w:rPr>
+          <w:color w:val="FF0000"/>
+        </w:rPr>
+        <w:t xml:space="preserve">12 </w:t>
+      </w:r>
+      <w:proofErr w:type="spellStart"/>
+      <w:r>
+        <w:rPr>
+          <w:color w:val="FF0000"/>
+        </w:rPr>
+        <w:t>wk</w:t>
+      </w:r>
+      <w:proofErr w:type="spellEnd"/>
+      <w:r>
+        <w:rPr>
+          <w:color w:val="FF0000"/>
+        </w:rPr>
+        <w:t>)</w:t>
       </w:r>
     </w:p>
     <w:p/>
@@ -1136,12 +1332,14 @@
           <w:color w:val="00B050"/>
         </w:rPr>
       </w:pPr>
+      <w:proofErr w:type="spellStart"/>
       <w:r>
         <w:rPr>
           <w:b/>
         </w:rPr>
         <w:t>Misc</w:t>
       </w:r>
+      <w:proofErr w:type="spellEnd"/>
       <w:r>
         <w:rPr>
           <w:b/>
@@ -1158,7 +1356,35 @@
         <w:rPr>
           <w:color w:val="FF0000"/>
         </w:rPr>
-        <w:t xml:space="preserve">3 wk pto, </w:t>
+        <w:t xml:space="preserve">3 </w:t>
+      </w:r>
+      <w:proofErr w:type="spellStart"/>
+      <w:r>
+        <w:rPr>
+          <w:color w:val="FF0000"/>
+        </w:rPr>
+        <w:t>wk</w:t>
+      </w:r>
+      <w:proofErr w:type="spellEnd"/>
+      <w:r>
+        <w:rPr>
+          <w:color w:val="FF0000"/>
+        </w:rPr>
+        <w:t xml:space="preserve"> </w:t>
+      </w:r>
+      <w:proofErr w:type="spellStart"/>
+      <w:r>
+        <w:rPr>
+          <w:color w:val="FF0000"/>
+        </w:rPr>
+        <w:t>pto</w:t>
+      </w:r>
+      <w:proofErr w:type="spellEnd"/>
+      <w:r>
+        <w:rPr>
+          <w:color w:val="FF0000"/>
+        </w:rPr>
+        <w:t xml:space="preserve">, </w:t>
       </w:r>
       <w:r>
         <w:rPr>
@@ -1197,6 +1423,7 @@
           <w:u w:val="single"/>
         </w:rPr>
       </w:pPr>
+      <w:proofErr w:type="spellStart"/>
       <w:r>
         <w:rPr>
           <w:b/>
@@ -1208,6 +1435,7 @@
         </w:rPr>
         <w:t>NoteFlight</w:t>
       </w:r>
+      <w:proofErr w:type="spellEnd"/>
       <w:r>
         <w:rPr>
           <w:b/>
@@ -1246,15 +1474,24 @@
           <w:szCs w:val="32"/>
           <w:u w:val="single"/>
         </w:rPr>
-        <w:t xml:space="preserve"> 5 devs</w:t>
-      </w:r>
-    </w:p>
-    <w:p>
-      <w:r>
-        <w:t>-</w:t>
-      </w:r>
-      <w:r>
-        <w:t>cloud/web based platform for sharing notated sheet music with audio playback</w:t>
+        <w:t xml:space="preserve"> 5 </w:t>
+      </w:r>
+      <w:proofErr w:type="spellStart"/>
+      <w:r>
+        <w:rPr>
+          <w:b/>
+          <w:color w:val="FF0000"/>
+          <w:sz w:val="32"/>
+          <w:szCs w:val="32"/>
+          <w:u w:val="single"/>
+        </w:rPr>
+        <w:t>devs</w:t>
+      </w:r>
+      <w:proofErr w:type="spellEnd"/>
+    </w:p>
+    <w:p>
+      <w:r>
+        <w:t>-cloud/web based platform for sharing notated sheet music with audio playback</w:t>
       </w:r>
     </w:p>
     <w:p/>
@@ -1274,8 +1511,13 @@
       <w:r>
         <w:t xml:space="preserve"> - </w:t>
       </w:r>
-      <w:r>
-        <w:t xml:space="preserve">jr dev, </w:t>
+      <w:proofErr w:type="spellStart"/>
+      <w:r>
+        <w:t>jr</w:t>
+      </w:r>
+      <w:proofErr w:type="spellEnd"/>
+      <w:r>
+        <w:t xml:space="preserve"> dev, </w:t>
       </w:r>
       <w:r>
         <w:rPr>
@@ -1404,30 +1646,180 @@
           <w:szCs w:val="32"/>
           <w:u w:val="single"/>
         </w:rPr>
+        <w:t>, 105</w:t>
+      </w:r>
+    </w:p>
+    <w:p>
+      <w:r>
+        <w:t>-</w:t>
+      </w:r>
+      <w:r>
+        <w:t>maintains tool called Merchandising Cloud – app that combines product/promotional visual merchandizing with store info</w:t>
+      </w:r>
+    </w:p>
+    <w:p>
+      <w:r>
+        <w:t>-retail planning software</w:t>
+      </w:r>
+    </w:p>
+    <w:p/>
+    <w:p>
+      <w:r>
+        <w:rPr>
+          <w:b/>
+        </w:rPr>
+        <w:t>Jobs</w:t>
+      </w:r>
+      <w:r>
+        <w:rPr>
+          <w:b/>
+        </w:rPr>
+        <w:t>:</w:t>
+      </w:r>
+      <w:r>
+        <w:t xml:space="preserve"> - </w:t>
+      </w:r>
+      <w:proofErr w:type="spellStart"/>
+      <w:r>
+        <w:t>jr</w:t>
+      </w:r>
+      <w:proofErr w:type="spellEnd"/>
+      <w:r>
+        <w:t xml:space="preserve"> dev</w:t>
+      </w:r>
+      <w:r>
         <w:t xml:space="preserve">, </w:t>
       </w:r>
       <w:r>
         <w:rPr>
-          <w:b/>
-          <w:color w:val="000000" w:themeColor="text1"/>
-          <w:sz w:val="32"/>
-          <w:szCs w:val="32"/>
-          <w:u w:val="single"/>
-        </w:rPr>
-        <w:t>105</w:t>
+          <w:color w:val="FF0000"/>
+        </w:rPr>
+        <w:t>no job posting</w:t>
+      </w:r>
+    </w:p>
+    <w:p/>
+    <w:p>
+      <w:pPr>
+        <w:rPr>
+          <w:color w:val="000000" w:themeColor="text1"/>
+        </w:rPr>
+      </w:pPr>
+      <w:r>
+        <w:rPr>
+          <w:b/>
+        </w:rPr>
+        <w:t>Stack:</w:t>
+      </w:r>
+      <w:r>
+        <w:t xml:space="preserve"> </w:t>
+      </w:r>
+      <w:r>
+        <w:rPr>
+          <w:color w:val="000000" w:themeColor="text1"/>
+        </w:rPr>
+        <w:t>Ruby, Rails, Ember, AWS</w:t>
+      </w:r>
+    </w:p>
+    <w:p>
+      <w:pPr>
+        <w:ind w:firstLine="720"/>
+      </w:pPr>
+    </w:p>
+    <w:p>
+      <w:r>
+        <w:rPr>
+          <w:b/>
+        </w:rPr>
+        <w:t>Location:</w:t>
+      </w:r>
+      <w:r>
+        <w:rPr>
+          <w:b/>
+        </w:rPr>
+        <w:t xml:space="preserve"> </w:t>
+      </w:r>
+      <w:r>
+        <w:rPr>
+          <w:color w:val="000000" w:themeColor="text1"/>
+        </w:rPr>
+        <w:t>Boston</w:t>
+      </w:r>
+    </w:p>
+    <w:p/>
+    <w:p>
+      <w:pPr>
+        <w:rPr>
+          <w:b/>
+          <w:color w:val="000000" w:themeColor="text1"/>
+          <w:sz w:val="32"/>
+          <w:szCs w:val="32"/>
+          <w:u w:val="single"/>
+        </w:rPr>
+      </w:pPr>
+      <w:proofErr w:type="spellStart"/>
+      <w:r>
+        <w:rPr>
+          <w:b/>
+          <w:color w:val="000000" w:themeColor="text1"/>
+          <w:sz w:val="32"/>
+          <w:szCs w:val="32"/>
+          <w:highlight w:val="yellow"/>
+          <w:u w:val="single"/>
+        </w:rPr>
+        <w:t>QuietStream</w:t>
+      </w:r>
+      <w:proofErr w:type="spellEnd"/>
+      <w:r>
+        <w:rPr>
+          <w:b/>
+          <w:color w:val="000000" w:themeColor="text1"/>
+          <w:sz w:val="32"/>
+          <w:szCs w:val="32"/>
+          <w:highlight w:val="yellow"/>
+          <w:u w:val="single"/>
+        </w:rPr>
+        <w:t xml:space="preserve"> Financial</w:t>
+      </w:r>
+      <w:r>
+        <w:rPr>
+          <w:b/>
+          <w:color w:val="000000" w:themeColor="text1"/>
+          <w:sz w:val="32"/>
+          <w:szCs w:val="32"/>
+          <w:u w:val="single"/>
+        </w:rPr>
+        <w:t xml:space="preserve">, </w:t>
+      </w:r>
+      <w:r>
+        <w:rPr>
+          <w:b/>
+          <w:color w:val="000000" w:themeColor="text1"/>
+          <w:sz w:val="32"/>
+          <w:szCs w:val="32"/>
+          <w:u w:val="single"/>
+        </w:rPr>
+        <w:t>70</w:t>
       </w:r>
     </w:p>
     <w:p>
       <w:r>
         <w:t>-</w:t>
       </w:r>
-      <w:r>
-        <w:t>maintains tool called Merchandising Cloud – app that combines product/promotional visual merchandizing with store info</w:t>
-      </w:r>
-    </w:p>
-    <w:p>
-      <w:r>
-        <w:t>-retail planning software</w:t>
+      <w:proofErr w:type="spellStart"/>
+      <w:r>
+        <w:t>invesstor</w:t>
+      </w:r>
+      <w:proofErr w:type="spellEnd"/>
+      <w:r>
+        <w:t xml:space="preserve"> management platform for Commercial Real </w:t>
+      </w:r>
+      <w:proofErr w:type="gramStart"/>
+      <w:r>
+        <w:t>Estate  (</w:t>
+      </w:r>
+      <w:proofErr w:type="gramEnd"/>
+      <w:r>
+        <w:t>CRE) owners</w:t>
       </w:r>
     </w:p>
     <w:p/>
@@ -1448,25 +1840,482 @@
         <w:t xml:space="preserve"> - </w:t>
       </w:r>
       <w:r>
-        <w:t>jr dev</w:t>
-      </w:r>
-      <w:r>
+        <w:t>internship</w:t>
+      </w:r>
+    </w:p>
+    <w:p/>
+    <w:p>
+      <w:pPr>
+        <w:rPr>
+          <w:color w:val="000000" w:themeColor="text1"/>
+        </w:rPr>
+      </w:pPr>
+      <w:r>
+        <w:rPr>
+          <w:b/>
+        </w:rPr>
+        <w:t>Stack:</w:t>
+      </w:r>
+      <w:r>
+        <w:t xml:space="preserve"> </w:t>
+      </w:r>
+      <w:r>
+        <w:rPr>
+          <w:color w:val="000000" w:themeColor="text1"/>
+        </w:rPr>
+        <w:t>Ruby, JS, Linux</w:t>
+      </w:r>
+    </w:p>
+    <w:p>
+      <w:pPr>
+        <w:ind w:firstLine="720"/>
+      </w:pPr>
+    </w:p>
+    <w:p>
+      <w:pPr>
+        <w:rPr>
+          <w:color w:val="000000" w:themeColor="text1"/>
+        </w:rPr>
+      </w:pPr>
+      <w:r>
+        <w:rPr>
+          <w:b/>
+        </w:rPr>
+        <w:t>Location:</w:t>
+      </w:r>
+      <w:r>
+        <w:rPr>
+          <w:b/>
+        </w:rPr>
+        <w:t xml:space="preserve"> </w:t>
+      </w:r>
+      <w:r>
+        <w:rPr>
+          <w:color w:val="000000" w:themeColor="text1"/>
+        </w:rPr>
+        <w:t>Charlotte, NC</w:t>
+      </w:r>
+    </w:p>
+    <w:p/>
+    <w:p>
+      <w:proofErr w:type="spellStart"/>
+      <w:r>
+        <w:rPr>
+          <w:b/>
+        </w:rPr>
+        <w:t>Misc</w:t>
+      </w:r>
+      <w:proofErr w:type="spellEnd"/>
+      <w:r>
+        <w:rPr>
+          <w:b/>
+        </w:rPr>
+        <w:t>:</w:t>
+      </w:r>
+      <w:r>
+        <w:t xml:space="preserve"> </w:t>
+      </w:r>
+      <w:r>
+        <w:t xml:space="preserve">Work hard, play hard. –see launch pass for culture: VR, </w:t>
+      </w:r>
+      <w:proofErr w:type="spellStart"/>
+      <w:r>
+        <w:t>pingpong</w:t>
+      </w:r>
+      <w:proofErr w:type="spellEnd"/>
+      <w:r>
+        <w:t>, lunch and learn, mentoring</w:t>
+      </w:r>
+    </w:p>
+    <w:p/>
+    <w:p>
+      <w:pPr>
+        <w:rPr>
+          <w:b/>
+          <w:color w:val="000000" w:themeColor="text1"/>
+          <w:sz w:val="32"/>
+          <w:szCs w:val="32"/>
+          <w:u w:val="single"/>
+        </w:rPr>
+      </w:pPr>
+      <w:proofErr w:type="spellStart"/>
+      <w:r>
+        <w:rPr>
+          <w:b/>
+          <w:color w:val="000000" w:themeColor="text1"/>
+          <w:sz w:val="32"/>
+          <w:szCs w:val="32"/>
+          <w:highlight w:val="lightGray"/>
+          <w:u w:val="single"/>
+        </w:rPr>
+        <w:t>Tufin</w:t>
+      </w:r>
+      <w:proofErr w:type="spellEnd"/>
+      <w:r>
+        <w:rPr>
+          <w:b/>
+          <w:color w:val="000000" w:themeColor="text1"/>
+          <w:sz w:val="32"/>
+          <w:szCs w:val="32"/>
+          <w:u w:val="single"/>
+        </w:rPr>
         <w:t xml:space="preserve">, </w:t>
       </w:r>
       <w:r>
         <w:rPr>
-          <w:color w:val="FF0000"/>
-        </w:rPr>
-        <w:t>no job posting</w:t>
-      </w:r>
-    </w:p>
-    <w:p/>
-    <w:p>
-      <w:pPr>
-        <w:rPr>
-          <w:color w:val="000000" w:themeColor="text1"/>
-        </w:rPr>
-      </w:pPr>
+          <w:b/>
+          <w:color w:val="000000" w:themeColor="text1"/>
+          <w:sz w:val="32"/>
+          <w:szCs w:val="32"/>
+          <w:u w:val="single"/>
+        </w:rPr>
+        <w:t>260</w:t>
+      </w:r>
+    </w:p>
+    <w:p>
+      <w:r>
+        <w:t>-</w:t>
+      </w:r>
+      <w:r>
+        <w:rPr>
+          <w:shd w:val="clear" w:color="auto" w:fill="F8F8F9"/>
+        </w:rPr>
+        <w:t xml:space="preserve"> The award-winning </w:t>
+      </w:r>
+      <w:proofErr w:type="spellStart"/>
+      <w:r>
+        <w:rPr>
+          <w:shd w:val="clear" w:color="auto" w:fill="F8F8F9"/>
+        </w:rPr>
+        <w:t>Tufin</w:t>
+      </w:r>
+      <w:proofErr w:type="spellEnd"/>
+      <w:r>
+        <w:rPr>
+          <w:shd w:val="clear" w:color="auto" w:fill="F8F8F9"/>
+        </w:rPr>
+        <w:t xml:space="preserve"> Orchestration Suite™ is a policy-centric solution for automatically </w:t>
+      </w:r>
+      <w:r>
+        <w:t xml:space="preserve">analyzing risk, designing, provisioning and auditing network security changes. </w:t>
+      </w:r>
+      <w:proofErr w:type="spellStart"/>
+      <w:r>
+        <w:t>Tufin</w:t>
+      </w:r>
+      <w:proofErr w:type="spellEnd"/>
+      <w:r>
+        <w:t xml:space="preserve"> reduces the attack surface and minimizes disruptions to critical applications.</w:t>
+      </w:r>
+    </w:p>
+    <w:p>
+      <w:r>
+        <w:t xml:space="preserve">- </w:t>
+      </w:r>
+      <w:proofErr w:type="spellStart"/>
+      <w:r>
+        <w:t>Tufin</w:t>
+      </w:r>
+      <w:proofErr w:type="spellEnd"/>
+      <w:r>
+        <w:t xml:space="preserve"> enables organizations to centrally manage, visualize and control security policies across hybrid cloud and physical network environments.</w:t>
+      </w:r>
+    </w:p>
+    <w:p/>
+    <w:p>
+      <w:r>
+        <w:rPr>
+          <w:b/>
+        </w:rPr>
+        <w:t>Jobs</w:t>
+      </w:r>
+      <w:r>
+        <w:rPr>
+          <w:b/>
+        </w:rPr>
+        <w:t>:</w:t>
+      </w:r>
+      <w:r>
+        <w:t xml:space="preserve"> - </w:t>
+      </w:r>
+      <w:proofErr w:type="spellStart"/>
+      <w:r>
+        <w:t>jr</w:t>
+      </w:r>
+      <w:proofErr w:type="spellEnd"/>
+      <w:r>
+        <w:t xml:space="preserve"> dev</w:t>
+      </w:r>
+      <w:r>
+        <w:t>, possible just QA positions</w:t>
+      </w:r>
+    </w:p>
+    <w:p/>
+    <w:p>
+      <w:pPr>
+        <w:rPr>
+          <w:color w:val="000000" w:themeColor="text1"/>
+        </w:rPr>
+      </w:pPr>
+      <w:r>
+        <w:rPr>
+          <w:b/>
+        </w:rPr>
+        <w:t>Stack</w:t>
+      </w:r>
+      <w:proofErr w:type="gramStart"/>
+      <w:r>
+        <w:rPr>
+          <w:b/>
+        </w:rPr>
+        <w:t>:</w:t>
+      </w:r>
+      <w:r>
+        <w:t xml:space="preserve"> </w:t>
+      </w:r>
+      <w:r>
+        <w:rPr>
+          <w:color w:val="FF0000"/>
+        </w:rPr>
+        <w:t>???????</w:t>
+      </w:r>
+      <w:proofErr w:type="gramEnd"/>
+    </w:p>
+    <w:p>
+      <w:pPr>
+        <w:ind w:firstLine="720"/>
+      </w:pPr>
+    </w:p>
+    <w:p>
+      <w:pPr>
+        <w:rPr>
+          <w:color w:val="000000" w:themeColor="text1"/>
+        </w:rPr>
+      </w:pPr>
+      <w:r>
+        <w:rPr>
+          <w:b/>
+        </w:rPr>
+        <w:t>Location:</w:t>
+      </w:r>
+      <w:r>
+        <w:rPr>
+          <w:b/>
+        </w:rPr>
+        <w:t xml:space="preserve"> </w:t>
+      </w:r>
+      <w:r>
+        <w:rPr>
+          <w:color w:val="000000" w:themeColor="text1"/>
+        </w:rPr>
+        <w:t>Boston, MA</w:t>
+      </w:r>
+    </w:p>
+    <w:p/>
+    <w:p>
+      <w:pPr>
+        <w:rPr>
+          <w:color w:val="FF0000"/>
+        </w:rPr>
+      </w:pPr>
+      <w:proofErr w:type="spellStart"/>
+      <w:r>
+        <w:rPr>
+          <w:b/>
+        </w:rPr>
+        <w:t>Misc</w:t>
+      </w:r>
+      <w:proofErr w:type="spellEnd"/>
+      <w:r>
+        <w:rPr>
+          <w:b/>
+        </w:rPr>
+        <w:t>:</w:t>
+      </w:r>
+      <w:r>
+        <w:t xml:space="preserve"> </w:t>
+      </w:r>
+      <w:r>
+        <w:rPr>
+          <w:color w:val="FF0000"/>
+        </w:rPr>
+        <w:t>culture description unappealing</w:t>
+      </w:r>
+      <w:r>
+        <w:rPr>
+          <w:color w:val="FF0000"/>
+        </w:rPr>
+        <w:t xml:space="preserve">, unpopular on </w:t>
+      </w:r>
+      <w:proofErr w:type="spellStart"/>
+      <w:r>
+        <w:rPr>
+          <w:color w:val="FF0000"/>
+        </w:rPr>
+        <w:t>glassdoor</w:t>
+      </w:r>
+      <w:proofErr w:type="spellEnd"/>
+    </w:p>
+    <w:p>
+      <w:pPr>
+        <w:rPr>
+          <w:color w:val="FF0000"/>
+        </w:rPr>
+      </w:pPr>
+    </w:p>
+    <w:p>
+      <w:pPr>
+        <w:rPr>
+          <w:color w:val="FF0000"/>
+        </w:rPr>
+      </w:pPr>
+    </w:p>
+    <w:p>
+      <w:pPr>
+        <w:rPr>
+          <w:color w:val="FF0000"/>
+        </w:rPr>
+      </w:pPr>
+    </w:p>
+    <w:p>
+      <w:pPr>
+        <w:rPr>
+          <w:color w:val="FF0000"/>
+        </w:rPr>
+      </w:pPr>
+    </w:p>
+    <w:p>
+      <w:pPr>
+        <w:rPr>
+          <w:color w:val="FF0000"/>
+        </w:rPr>
+      </w:pPr>
+    </w:p>
+    <w:p>
+      <w:pPr>
+        <w:rPr>
+          <w:color w:val="FF0000"/>
+        </w:rPr>
+      </w:pPr>
+    </w:p>
+    <w:p>
+      <w:pPr>
+        <w:rPr>
+          <w:color w:val="FF0000"/>
+        </w:rPr>
+      </w:pPr>
+    </w:p>
+    <w:p>
+      <w:pPr>
+        <w:rPr>
+          <w:color w:val="FF0000"/>
+        </w:rPr>
+      </w:pPr>
+    </w:p>
+    <w:p>
+      <w:pPr>
+        <w:rPr>
+          <w:color w:val="FF0000"/>
+        </w:rPr>
+      </w:pPr>
+    </w:p>
+    <w:p>
+      <w:pPr>
+        <w:rPr>
+          <w:color w:val="FF0000"/>
+        </w:rPr>
+      </w:pPr>
+    </w:p>
+    <w:p>
+      <w:pPr>
+        <w:rPr>
+          <w:b/>
+          <w:color w:val="000000" w:themeColor="text1"/>
+          <w:sz w:val="32"/>
+          <w:szCs w:val="32"/>
+          <w:u w:val="single"/>
+        </w:rPr>
+      </w:pPr>
+      <w:r>
+        <w:rPr>
+          <w:b/>
+          <w:color w:val="000000" w:themeColor="text1"/>
+          <w:sz w:val="32"/>
+          <w:szCs w:val="32"/>
+          <w:u w:val="single"/>
+        </w:rPr>
+        <w:t>Spoiler Alert</w:t>
+      </w:r>
+      <w:r>
+        <w:rPr>
+          <w:b/>
+          <w:color w:val="000000" w:themeColor="text1"/>
+          <w:sz w:val="32"/>
+          <w:szCs w:val="32"/>
+          <w:u w:val="single"/>
+        </w:rPr>
+        <w:t xml:space="preserve">, </w:t>
+      </w:r>
+      <w:r>
+        <w:rPr>
+          <w:b/>
+          <w:color w:val="FF0000"/>
+          <w:sz w:val="32"/>
+          <w:szCs w:val="32"/>
+          <w:u w:val="single"/>
+        </w:rPr>
+        <w:t>9</w:t>
+      </w:r>
+    </w:p>
+    <w:p>
+      <w:r>
+        <w:t>-</w:t>
+      </w:r>
+      <w:r>
+        <w:t>helps organizations manage unsold food inventory</w:t>
+      </w:r>
+    </w:p>
+    <w:p>
+      <w:r>
+        <w:t>-organizes food donations, discounted sales and organic brokering</w:t>
+      </w:r>
+    </w:p>
+    <w:p/>
+    <w:p>
+      <w:r>
+        <w:rPr>
+          <w:b/>
+        </w:rPr>
+        <w:t>Jobs</w:t>
+      </w:r>
+      <w:r>
+        <w:rPr>
+          <w:b/>
+        </w:rPr>
+        <w:t>:</w:t>
+      </w:r>
+      <w:r>
+        <w:t xml:space="preserve"> - </w:t>
+      </w:r>
+      <w:proofErr w:type="spellStart"/>
+      <w:r>
+        <w:t>jr</w:t>
+      </w:r>
+      <w:proofErr w:type="spellEnd"/>
+      <w:r>
+        <w:t xml:space="preserve"> dev</w:t>
+      </w:r>
+      <w:r>
+        <w:t xml:space="preserve">, front-end, back-end, </w:t>
+      </w:r>
+      <w:proofErr w:type="spellStart"/>
+      <w:r>
+        <w:t>fullstack</w:t>
+      </w:r>
+      <w:proofErr w:type="spellEnd"/>
+    </w:p>
+    <w:p/>
+    <w:p>
       <w:r>
         <w:rPr>
           <w:b/>
@@ -1474,530 +2323,28 @@
         <w:t>Stack:</w:t>
       </w:r>
       <w:r>
-        <w:t xml:space="preserve"> </w:t>
-      </w:r>
-      <w:r>
-        <w:rPr>
-          <w:color w:val="000000" w:themeColor="text1"/>
-        </w:rPr>
-        <w:t>Ruby, Rails, Ember, AWS</w:t>
-      </w:r>
-    </w:p>
-    <w:p>
-      <w:pPr>
-        <w:ind w:firstLine="720"/>
-      </w:pPr>
-    </w:p>
-    <w:p>
-      <w:r>
-        <w:rPr>
-          <w:b/>
-        </w:rPr>
-        <w:t>Location:</w:t>
-      </w:r>
-      <w:r>
-        <w:rPr>
-          <w:b/>
-        </w:rPr>
-        <w:t xml:space="preserve"> </w:t>
-      </w:r>
-      <w:r>
-        <w:rPr>
-          <w:color w:val="000000" w:themeColor="text1"/>
-        </w:rPr>
-        <w:t>Boston</w:t>
-      </w:r>
-    </w:p>
-    <w:p/>
-    <w:p>
-      <w:pPr>
-        <w:rPr>
-          <w:b/>
-          <w:color w:val="000000" w:themeColor="text1"/>
-          <w:sz w:val="32"/>
-          <w:szCs w:val="32"/>
-          <w:u w:val="single"/>
-        </w:rPr>
-      </w:pPr>
-      <w:r>
-        <w:rPr>
-          <w:b/>
-          <w:color w:val="000000" w:themeColor="text1"/>
-          <w:sz w:val="32"/>
-          <w:szCs w:val="32"/>
-          <w:highlight w:val="yellow"/>
-          <w:u w:val="single"/>
-        </w:rPr>
-        <w:t>QuietStream Financial</w:t>
-      </w:r>
-      <w:r>
-        <w:rPr>
-          <w:b/>
-          <w:color w:val="000000" w:themeColor="text1"/>
-          <w:sz w:val="32"/>
-          <w:szCs w:val="32"/>
-          <w:u w:val="single"/>
-        </w:rPr>
-        <w:t xml:space="preserve">, </w:t>
-      </w:r>
-      <w:r>
-        <w:rPr>
-          <w:b/>
-          <w:color w:val="000000" w:themeColor="text1"/>
-          <w:sz w:val="32"/>
-          <w:szCs w:val="32"/>
-          <w:u w:val="single"/>
-        </w:rPr>
-        <w:t>70</w:t>
-      </w:r>
-    </w:p>
-    <w:p>
-      <w:r>
-        <w:t>-invesstor management platform for Commercial Real Estate  (CRE) owners</w:t>
-      </w:r>
-    </w:p>
-    <w:p/>
-    <w:p>
-      <w:r>
-        <w:rPr>
-          <w:b/>
-        </w:rPr>
-        <w:t>Jobs</w:t>
-      </w:r>
-      <w:r>
-        <w:rPr>
-          <w:b/>
-        </w:rPr>
-        <w:t>:</w:t>
-      </w:r>
-      <w:r>
-        <w:t xml:space="preserve"> - </w:t>
-      </w:r>
-      <w:r>
-        <w:t>internship</w:t>
-      </w:r>
-    </w:p>
-    <w:p/>
-    <w:p>
-      <w:pPr>
-        <w:rPr>
-          <w:color w:val="000000" w:themeColor="text1"/>
-        </w:rPr>
-      </w:pPr>
-      <w:r>
-        <w:rPr>
-          <w:b/>
-        </w:rPr>
-        <w:t>Stack:</w:t>
-      </w:r>
-      <w:r>
-        <w:t xml:space="preserve"> </w:t>
-      </w:r>
-      <w:r>
-        <w:rPr>
-          <w:color w:val="000000" w:themeColor="text1"/>
-        </w:rPr>
-        <w:t>Ruby,</w:t>
-      </w:r>
-      <w:r>
-        <w:rPr>
-          <w:color w:val="000000" w:themeColor="text1"/>
-        </w:rPr>
-        <w:t xml:space="preserve"> JS, Linux</w:t>
-      </w:r>
-    </w:p>
-    <w:p>
-      <w:pPr>
-        <w:ind w:firstLine="720"/>
-      </w:pPr>
-    </w:p>
-    <w:p>
-      <w:pPr>
-        <w:rPr>
-          <w:color w:val="000000" w:themeColor="text1"/>
-        </w:rPr>
-      </w:pPr>
-      <w:r>
-        <w:rPr>
-          <w:b/>
-        </w:rPr>
-        <w:t>Location:</w:t>
-      </w:r>
-      <w:r>
-        <w:rPr>
-          <w:b/>
-        </w:rPr>
-        <w:t xml:space="preserve"> </w:t>
-      </w:r>
-      <w:r>
-        <w:rPr>
-          <w:color w:val="000000" w:themeColor="text1"/>
-        </w:rPr>
-        <w:t>Charlotte, NC</w:t>
-      </w:r>
-    </w:p>
-    <w:p/>
-    <w:p>
-      <w:r>
-        <w:rPr>
-          <w:b/>
-        </w:rPr>
-        <w:t>Misc</w:t>
-      </w:r>
-      <w:r>
-        <w:rPr>
-          <w:b/>
-        </w:rPr>
-        <w:t>:</w:t>
-      </w:r>
-      <w:r>
-        <w:t xml:space="preserve"> </w:t>
-      </w:r>
-      <w:r>
-        <w:t>Work hard, play hard. –see launch pass for culture: VR, pingpong, lunch and learn, mentoring</w:t>
-      </w:r>
-    </w:p>
-    <w:p/>
-    <w:p>
-      <w:pPr>
-        <w:rPr>
-          <w:b/>
-          <w:color w:val="000000" w:themeColor="text1"/>
-          <w:sz w:val="32"/>
-          <w:szCs w:val="32"/>
-          <w:u w:val="single"/>
-        </w:rPr>
-      </w:pPr>
-      <w:r>
-        <w:rPr>
-          <w:b/>
-          <w:color w:val="000000" w:themeColor="text1"/>
-          <w:sz w:val="32"/>
-          <w:szCs w:val="32"/>
-          <w:highlight w:val="lightGray"/>
-          <w:u w:val="single"/>
-        </w:rPr>
-        <w:t>Tufin</w:t>
-      </w:r>
-      <w:r>
-        <w:rPr>
-          <w:b/>
-          <w:color w:val="000000" w:themeColor="text1"/>
-          <w:sz w:val="32"/>
-          <w:szCs w:val="32"/>
-          <w:u w:val="single"/>
-        </w:rPr>
-        <w:t xml:space="preserve">, </w:t>
-      </w:r>
-      <w:r>
-        <w:rPr>
-          <w:b/>
-          <w:color w:val="000000" w:themeColor="text1"/>
-          <w:sz w:val="32"/>
-          <w:szCs w:val="32"/>
-          <w:u w:val="single"/>
-        </w:rPr>
-        <w:t>260</w:t>
-      </w:r>
-    </w:p>
-    <w:p>
-      <w:r>
-        <w:t>-</w:t>
-      </w:r>
-      <w:r>
-        <w:rPr>
-          <w:shd w:val="clear" w:color="auto" w:fill="F8F8F9"/>
-        </w:rPr>
-        <w:t xml:space="preserve"> The award-winning Tufin Orchestration Suite™ is a policy-centric solution for automatically </w:t>
-      </w:r>
-      <w:r>
-        <w:t>analyzing risk, designing, provisioning and auditing network security changes. Tufin reduces the attack surface and minimizes disruptions to critical applications.</w:t>
-      </w:r>
-    </w:p>
-    <w:p>
-      <w:r>
-        <w:t>- Tufin enables organizations to centrally manage, visualize and control security policies across hybrid cloud and physical network environments.</w:t>
-      </w:r>
-    </w:p>
-    <w:p/>
-    <w:p>
-      <w:r>
-        <w:rPr>
-          <w:b/>
-        </w:rPr>
-        <w:t>Jobs</w:t>
-      </w:r>
-      <w:r>
-        <w:rPr>
-          <w:b/>
-        </w:rPr>
-        <w:t>:</w:t>
-      </w:r>
-      <w:r>
-        <w:t xml:space="preserve"> - </w:t>
-      </w:r>
-      <w:r>
-        <w:t>jr dev</w:t>
-      </w:r>
-      <w:r>
-        <w:t>, possible just QA positions</w:t>
-      </w:r>
-    </w:p>
-    <w:p/>
-    <w:p>
-      <w:pPr>
-        <w:rPr>
-          <w:color w:val="000000" w:themeColor="text1"/>
-        </w:rPr>
-      </w:pPr>
-      <w:r>
-        <w:rPr>
-          <w:b/>
-        </w:rPr>
-        <w:t>Stack:</w:t>
-      </w:r>
-      <w:r>
-        <w:t xml:space="preserve"> </w:t>
-      </w:r>
-      <w:r>
-        <w:rPr>
-          <w:color w:val="FF0000"/>
-        </w:rPr>
-        <w:t>???????</w:t>
-      </w:r>
-    </w:p>
-    <w:p>
-      <w:pPr>
-        <w:ind w:firstLine="720"/>
-      </w:pPr>
-    </w:p>
-    <w:p>
-      <w:pPr>
-        <w:rPr>
-          <w:color w:val="000000" w:themeColor="text1"/>
-        </w:rPr>
-      </w:pPr>
-      <w:r>
-        <w:rPr>
-          <w:b/>
-        </w:rPr>
-        <w:t>Location:</w:t>
-      </w:r>
-      <w:r>
-        <w:rPr>
-          <w:b/>
-        </w:rPr>
-        <w:t xml:space="preserve"> </w:t>
-      </w:r>
-      <w:r>
-        <w:rPr>
-          <w:color w:val="000000" w:themeColor="text1"/>
-        </w:rPr>
-        <w:t>Boston, MA</w:t>
-      </w:r>
-    </w:p>
-    <w:p/>
-    <w:p>
-      <w:pPr>
-        <w:rPr>
-          <w:color w:val="FF0000"/>
-        </w:rPr>
-      </w:pPr>
-      <w:r>
-        <w:rPr>
-          <w:b/>
-        </w:rPr>
-        <w:t>Misc</w:t>
-      </w:r>
-      <w:r>
-        <w:rPr>
-          <w:b/>
-        </w:rPr>
-        <w:t>:</w:t>
-      </w:r>
-      <w:r>
-        <w:t xml:space="preserve"> </w:t>
-      </w:r>
-      <w:r>
-        <w:rPr>
-          <w:color w:val="FF0000"/>
-        </w:rPr>
-        <w:t>culture description unappealing</w:t>
-      </w:r>
-      <w:r>
-        <w:rPr>
-          <w:color w:val="FF0000"/>
-        </w:rPr>
-        <w:t>, unpopular on glassdoor</w:t>
-      </w:r>
-    </w:p>
-    <w:p>
-      <w:pPr>
-        <w:rPr>
-          <w:color w:val="FF0000"/>
-        </w:rPr>
-      </w:pPr>
-    </w:p>
-    <w:p>
-      <w:pPr>
-        <w:rPr>
-          <w:color w:val="FF0000"/>
-        </w:rPr>
-      </w:pPr>
-    </w:p>
-    <w:p>
-      <w:pPr>
-        <w:rPr>
-          <w:color w:val="FF0000"/>
-        </w:rPr>
-      </w:pPr>
-    </w:p>
-    <w:p>
-      <w:pPr>
-        <w:rPr>
-          <w:color w:val="FF0000"/>
-        </w:rPr>
-      </w:pPr>
-    </w:p>
-    <w:p>
-      <w:pPr>
-        <w:rPr>
-          <w:color w:val="FF0000"/>
-        </w:rPr>
-      </w:pPr>
-    </w:p>
-    <w:p>
-      <w:pPr>
-        <w:rPr>
-          <w:color w:val="FF0000"/>
-        </w:rPr>
-      </w:pPr>
-    </w:p>
-    <w:p>
-      <w:pPr>
-        <w:rPr>
-          <w:color w:val="FF0000"/>
-        </w:rPr>
-      </w:pPr>
-    </w:p>
-    <w:p>
-      <w:pPr>
-        <w:rPr>
-          <w:color w:val="FF0000"/>
-        </w:rPr>
-      </w:pPr>
-    </w:p>
-    <w:p>
-      <w:pPr>
-        <w:rPr>
-          <w:color w:val="FF0000"/>
-        </w:rPr>
-      </w:pPr>
-    </w:p>
-    <w:p>
-      <w:pPr>
-        <w:rPr>
-          <w:color w:val="FF0000"/>
-        </w:rPr>
-      </w:pPr>
-    </w:p>
-    <w:p>
-      <w:pPr>
-        <w:rPr>
-          <w:b/>
-          <w:color w:val="000000" w:themeColor="text1"/>
-          <w:sz w:val="32"/>
-          <w:szCs w:val="32"/>
-          <w:u w:val="single"/>
-        </w:rPr>
-      </w:pPr>
-      <w:r>
-        <w:rPr>
-          <w:b/>
-          <w:color w:val="000000" w:themeColor="text1"/>
-          <w:sz w:val="32"/>
-          <w:szCs w:val="32"/>
-          <w:u w:val="single"/>
-        </w:rPr>
-        <w:t>Spoiler Alert</w:t>
-      </w:r>
-      <w:r>
-        <w:rPr>
-          <w:b/>
-          <w:color w:val="000000" w:themeColor="text1"/>
-          <w:sz w:val="32"/>
-          <w:szCs w:val="32"/>
-          <w:u w:val="single"/>
-        </w:rPr>
-        <w:t xml:space="preserve">, </w:t>
-      </w:r>
-      <w:r>
-        <w:rPr>
-          <w:b/>
-          <w:color w:val="FF0000"/>
-          <w:sz w:val="32"/>
-          <w:szCs w:val="32"/>
-          <w:u w:val="single"/>
-        </w:rPr>
-        <w:t>9</w:t>
-      </w:r>
-    </w:p>
-    <w:p>
-      <w:r>
-        <w:t>-</w:t>
-      </w:r>
-      <w:r>
-        <w:t>helps organizations manage unsold food inventory</w:t>
-      </w:r>
-    </w:p>
-    <w:p>
-      <w:r>
-        <w:t>-organizes food donations, discounted sales and organic brokering</w:t>
-      </w:r>
-    </w:p>
-    <w:p/>
-    <w:p>
-      <w:r>
-        <w:rPr>
-          <w:b/>
-        </w:rPr>
-        <w:t>Jobs</w:t>
-      </w:r>
-      <w:r>
-        <w:rPr>
-          <w:b/>
-        </w:rPr>
-        <w:t>:</w:t>
-      </w:r>
-      <w:r>
-        <w:t xml:space="preserve"> - </w:t>
-      </w:r>
-      <w:r>
-        <w:t>jr dev</w:t>
-      </w:r>
-      <w:r>
-        <w:t>, front-end, back-end, fullstack</w:t>
-      </w:r>
-    </w:p>
-    <w:p/>
-    <w:p>
-      <w:r>
-        <w:rPr>
-          <w:b/>
-        </w:rPr>
-        <w:t>Stack:</w:t>
-      </w:r>
-      <w:r>
         <w:t xml:space="preserve"> C#, MongoDB</w:t>
       </w:r>
     </w:p>
     <w:p>
       <w:r>
         <w:tab/>
+      </w:r>
+      <w:proofErr w:type="spellStart"/>
+      <w:r>
         <w:t>MeteorJS</w:t>
       </w:r>
-      <w:r>
-        <w:t xml:space="preserve"> – JS framework, rapid-protoyping and produces cross-platform code</w:t>
+      <w:proofErr w:type="spellEnd"/>
+      <w:r>
+        <w:t xml:space="preserve"> – JS framework, rapid-</w:t>
+      </w:r>
+      <w:proofErr w:type="spellStart"/>
+      <w:r>
+        <w:t>protoyping</w:t>
+      </w:r>
+      <w:proofErr w:type="spellEnd"/>
+      <w:r>
+        <w:t xml:space="preserve"> and produces cross-platform code</w:t>
       </w:r>
     </w:p>
     <w:p>
@@ -2088,10 +2435,7 @@
     </w:p>
     <w:p>
       <w:r>
-        <w:t>-</w:t>
-      </w:r>
-      <w:r>
-        <w:t>insurance</w:t>
+        <w:t>-insurance</w:t>
       </w:r>
     </w:p>
     <w:p/>
@@ -2129,12 +2473,40 @@
         <w:t>Stack:</w:t>
       </w:r>
       <w:r>
+        <w:t xml:space="preserve"> varies</w:t>
+      </w:r>
+    </w:p>
+    <w:p>
+      <w:pPr>
+        <w:ind w:firstLine="720"/>
+      </w:pPr>
+    </w:p>
+    <w:p>
+      <w:pPr>
+        <w:rPr>
+          <w:color w:val="000000" w:themeColor="text1"/>
+        </w:rPr>
+      </w:pPr>
+      <w:r>
+        <w:rPr>
+          <w:b/>
+        </w:rPr>
+        <w:t>Location:</w:t>
+      </w:r>
+      <w:r>
+        <w:rPr>
+          <w:b/>
+        </w:rPr>
         <w:t xml:space="preserve"> </w:t>
       </w:r>
       <w:r>
-        <w:t>varies</w:t>
-      </w:r>
-    </w:p>
+        <w:rPr>
+          <w:color w:val="000000" w:themeColor="text1"/>
+        </w:rPr>
+        <w:t>Boston, MA</w:t>
+      </w:r>
+    </w:p>
+    <w:p/>
     <w:p>
       <w:pPr>
         <w:ind w:firstLine="720"/>
@@ -2142,32 +2514,6 @@
     </w:p>
     <w:p>
       <w:pPr>
-        <w:rPr>
-          <w:color w:val="000000" w:themeColor="text1"/>
-        </w:rPr>
-      </w:pPr>
-      <w:r>
-        <w:rPr>
-          <w:b/>
-        </w:rPr>
-        <w:t>Location:</w:t>
-      </w:r>
-      <w:r>
-        <w:rPr>
-          <w:b/>
-        </w:rPr>
-        <w:t xml:space="preserve"> </w:t>
-      </w:r>
-      <w:r>
-        <w:rPr>
-          <w:color w:val="000000" w:themeColor="text1"/>
-        </w:rPr>
-        <w:t>Boston, MA</w:t>
-      </w:r>
-    </w:p>
-    <w:p/>
-    <w:p>
-      <w:pPr>
         <w:ind w:firstLine="720"/>
       </w:pPr>
     </w:p>
@@ -2185,13 +2531,6 @@
       <w:pPr>
         <w:ind w:firstLine="720"/>
       </w:pPr>
-    </w:p>
-    <w:p>
-      <w:pPr>
-        <w:ind w:firstLine="720"/>
-      </w:pPr>
-      <w:bookmarkStart w:id="0" w:name="_GoBack"/>
-      <w:bookmarkEnd w:id="0"/>
     </w:p>
     <w:p>
       <w:pPr>

</xml_diff>